<commit_message>
ULTIMA VERSION ANTES DE SANTIAGO
</commit_message>
<xml_diff>
--- a/DOCUMENTACION/MANUAL SIG-CONTROL.docx
+++ b/DOCUMENTACION/MANUAL SIG-CONTROL.docx
@@ -34,13 +34,13 @@
               <wp:anchor distT="0" distB="0" distL="114300" distR="114300" simplePos="0" relativeHeight="251744256" behindDoc="0" locked="0" layoutInCell="1" allowOverlap="1" wp14:anchorId="244BB634" wp14:editId="0799B672">
                 <wp:simplePos x="0" y="0"/>
                 <wp:positionH relativeFrom="margin">
-                  <wp:posOffset>1381542</wp:posOffset>
+                  <wp:align>center</wp:align>
                 </wp:positionH>
                 <wp:positionV relativeFrom="paragraph">
-                  <wp:posOffset>4051982</wp:posOffset>
+                  <wp:posOffset>4070985</wp:posOffset>
                 </wp:positionV>
                 <wp:extent cx="1828800" cy="1828800"/>
-                <wp:effectExtent l="0" t="0" r="0" b="0"/>
+                <wp:effectExtent l="0" t="0" r="0" b="7620"/>
                 <wp:wrapNone/>
                 <wp:docPr id="10" name="Cuadro de texto 10"/>
                 <wp:cNvGraphicFramePr/>
@@ -65,72 +65,14 @@
                         <w:txbxContent>
                           <w:p>
                             <w:pPr>
-                              <w:jc w:val="center"/>
+                              <w:pStyle w:val="Ttulo"/>
                               <w:rPr>
                                 <w:noProof/>
-                                <w:sz w:val="72"/>
-                                <w:szCs w:val="72"/>
-                                <w14:reflection w14:blurRad="6350" w14:stA="53000" w14:stPos="0" w14:endA="300" w14:endPos="35500" w14:dist="0" w14:dir="5400000" w14:fadeDir="5400000" w14:sx="100000" w14:sy="-90000" w14:kx="0" w14:ky="0" w14:algn="bl"/>
-                                <w14:textOutline w14:w="0" w14:cap="flat" w14:cmpd="sng" w14:algn="ctr">
-                                  <w14:noFill/>
-                                  <w14:prstDash w14:val="solid"/>
-                                  <w14:round/>
-                                </w14:textOutline>
-                                <w14:textFill>
-                                  <w14:gradFill>
-                                    <w14:gsLst>
-                                      <w14:gs w14:pos="0">
-                                        <w14:schemeClr w14:val="accent5">
-                                          <w14:lumMod w14:val="50000"/>
-                                        </w14:schemeClr>
-                                      </w14:gs>
-                                      <w14:gs w14:pos="50000">
-                                        <w14:schemeClr w14:val="accent5"/>
-                                      </w14:gs>
-                                      <w14:gs w14:pos="100000">
-                                        <w14:schemeClr w14:val="accent5">
-                                          <w14:lumMod w14:val="60000"/>
-                                          <w14:lumOff w14:val="40000"/>
-                                        </w14:schemeClr>
-                                      </w14:gs>
-                                    </w14:gsLst>
-                                    <w14:lin w14:ang="5400000" w14:scaled="0"/>
-                                  </w14:gradFill>
-                                </w14:textFill>
                               </w:rPr>
                             </w:pPr>
                             <w:r>
                               <w:rPr>
                                 <w:noProof/>
-                                <w:sz w:val="72"/>
-                                <w:szCs w:val="72"/>
-                                <w14:reflection w14:blurRad="6350" w14:stA="53000" w14:stPos="0" w14:endA="300" w14:endPos="35500" w14:dist="0" w14:dir="5400000" w14:fadeDir="5400000" w14:sx="100000" w14:sy="-90000" w14:kx="0" w14:ky="0" w14:algn="bl"/>
-                                <w14:textOutline w14:w="0" w14:cap="flat" w14:cmpd="sng" w14:algn="ctr">
-                                  <w14:noFill/>
-                                  <w14:prstDash w14:val="solid"/>
-                                  <w14:round/>
-                                </w14:textOutline>
-                                <w14:textFill>
-                                  <w14:gradFill>
-                                    <w14:gsLst>
-                                      <w14:gs w14:pos="0">
-                                        <w14:schemeClr w14:val="accent5">
-                                          <w14:lumMod w14:val="50000"/>
-                                        </w14:schemeClr>
-                                      </w14:gs>
-                                      <w14:gs w14:pos="50000">
-                                        <w14:schemeClr w14:val="accent5"/>
-                                      </w14:gs>
-                                      <w14:gs w14:pos="100000">
-                                        <w14:schemeClr w14:val="accent5">
-                                          <w14:lumMod w14:val="60000"/>
-                                          <w14:lumOff w14:val="40000"/>
-                                        </w14:schemeClr>
-                                      </w14:gs>
-                                    </w14:gsLst>
-                                    <w14:lin w14:ang="5400000" w14:scaled="0"/>
-                                  </w14:gradFill>
-                                </w14:textFill>
                               </w:rPr>
                               <w:t>Version 1.0</w:t>
                             </w:r>
@@ -155,77 +97,19 @@
                 <v:stroke joinstyle="miter"/>
                 <v:path gradientshapeok="t" o:connecttype="rect"/>
               </v:shapetype>
-              <v:shape id="Cuadro de texto 10" o:spid="_x0000_s1026" type="#_x0000_t202" style="position:absolute;margin-left:108.8pt;margin-top:319.05pt;width:2in;height:2in;z-index:251744256;visibility:visible;mso-wrap-style:none;mso-wrap-distance-left:9pt;mso-wrap-distance-top:0;mso-wrap-distance-right:9pt;mso-wrap-distance-bottom:0;mso-position-horizontal:absolute;mso-position-horizontal-relative:margin;mso-position-vertical:absolute;mso-position-vertical-relative:text;v-text-anchor:top" o:gfxdata="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" filled="f" stroked="f">
+              <v:shape id="Cuadro de texto 10" o:spid="_x0000_s1026" type="#_x0000_t202" style="position:absolute;margin-left:0;margin-top:320.55pt;width:2in;height:2in;z-index:251744256;visibility:visible;mso-wrap-style:none;mso-wrap-distance-left:9pt;mso-wrap-distance-top:0;mso-wrap-distance-right:9pt;mso-wrap-distance-bottom:0;mso-position-horizontal:center;mso-position-horizontal-relative:margin;mso-position-vertical:absolute;mso-position-vertical-relative:text;v-text-anchor:top" o:gfxdata="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" filled="f" stroked="f">
                 <v:textbox style="mso-fit-shape-to-text:t">
                   <w:txbxContent>
                     <w:p>
                       <w:pPr>
-                        <w:jc w:val="center"/>
+                        <w:pStyle w:val="Ttulo"/>
                         <w:rPr>
                           <w:noProof/>
-                          <w:sz w:val="72"/>
-                          <w:szCs w:val="72"/>
-                          <w14:reflection w14:blurRad="6350" w14:stA="53000" w14:stPos="0" w14:endA="300" w14:endPos="35500" w14:dist="0" w14:dir="5400000" w14:fadeDir="5400000" w14:sx="100000" w14:sy="-90000" w14:kx="0" w14:ky="0" w14:algn="bl"/>
-                          <w14:textOutline w14:w="0" w14:cap="flat" w14:cmpd="sng" w14:algn="ctr">
-                            <w14:noFill/>
-                            <w14:prstDash w14:val="solid"/>
-                            <w14:round/>
-                          </w14:textOutline>
-                          <w14:textFill>
-                            <w14:gradFill>
-                              <w14:gsLst>
-                                <w14:gs w14:pos="0">
-                                  <w14:schemeClr w14:val="accent5">
-                                    <w14:lumMod w14:val="50000"/>
-                                  </w14:schemeClr>
-                                </w14:gs>
-                                <w14:gs w14:pos="50000">
-                                  <w14:schemeClr w14:val="accent5"/>
-                                </w14:gs>
-                                <w14:gs w14:pos="100000">
-                                  <w14:schemeClr w14:val="accent5">
-                                    <w14:lumMod w14:val="60000"/>
-                                    <w14:lumOff w14:val="40000"/>
-                                  </w14:schemeClr>
-                                </w14:gs>
-                              </w14:gsLst>
-                              <w14:lin w14:ang="5400000" w14:scaled="0"/>
-                            </w14:gradFill>
-                          </w14:textFill>
                         </w:rPr>
                       </w:pPr>
                       <w:r>
                         <w:rPr>
                           <w:noProof/>
-                          <w:sz w:val="72"/>
-                          <w:szCs w:val="72"/>
-                          <w14:reflection w14:blurRad="6350" w14:stA="53000" w14:stPos="0" w14:endA="300" w14:endPos="35500" w14:dist="0" w14:dir="5400000" w14:fadeDir="5400000" w14:sx="100000" w14:sy="-90000" w14:kx="0" w14:ky="0" w14:algn="bl"/>
-                          <w14:textOutline w14:w="0" w14:cap="flat" w14:cmpd="sng" w14:algn="ctr">
-                            <w14:noFill/>
-                            <w14:prstDash w14:val="solid"/>
-                            <w14:round/>
-                          </w14:textOutline>
-                          <w14:textFill>
-                            <w14:gradFill>
-                              <w14:gsLst>
-                                <w14:gs w14:pos="0">
-                                  <w14:schemeClr w14:val="accent5">
-                                    <w14:lumMod w14:val="50000"/>
-                                  </w14:schemeClr>
-                                </w14:gs>
-                                <w14:gs w14:pos="50000">
-                                  <w14:schemeClr w14:val="accent5"/>
-                                </w14:gs>
-                                <w14:gs w14:pos="100000">
-                                  <w14:schemeClr w14:val="accent5">
-                                    <w14:lumMod w14:val="60000"/>
-                                    <w14:lumOff w14:val="40000"/>
-                                  </w14:schemeClr>
-                                </w14:gs>
-                              </w14:gsLst>
-                              <w14:lin w14:ang="5400000" w14:scaled="0"/>
-                            </w14:gradFill>
-                          </w14:textFill>
                         </w:rPr>
                         <w:t>Version 1.0</w:t>
                       </w:r>
@@ -286,7 +170,7 @@
                                 <w:b/>
                                 <w:outline/>
                                 <w:color w:val="5B9BD5" w:themeColor="accent5"/>
-                                <w:sz w:val="144"/>
+                                <w:sz w:val="96"/>
                                 <w:szCs w:val="144"/>
                                 <w:lang w:val="es-CL" w:eastAsia="es-ES_tradnl"/>
                                 <w14:shadow w14:blurRad="38100" w14:dist="22860" w14:dir="5400000" w14:sx="100000" w14:sy="100000" w14:kx="0" w14:ky="0" w14:algn="tl">
@@ -314,7 +198,7 @@
                                 <w:b/>
                                 <w:outline/>
                                 <w:color w:val="5B9BD5" w:themeColor="accent5"/>
-                                <w:sz w:val="144"/>
+                                <w:sz w:val="96"/>
                                 <w:szCs w:val="144"/>
                                 <w:lang w:val="es-CL" w:eastAsia="es-ES_tradnl"/>
                                 <w14:shadow w14:blurRad="38100" w14:dist="22860" w14:dir="5400000" w14:sx="100000" w14:sy="100000" w14:kx="0" w14:ky="0" w14:algn="tl">
@@ -337,6 +221,66 @@
                               </w:rPr>
                               <w:t>Manual de usuario</w:t>
                             </w:r>
+                            <w:r>
+                              <w:rPr>
+                                <w:rFonts w:asciiTheme="majorHAnsi" w:hAnsiTheme="majorHAnsi" w:cstheme="majorBidi"/>
+                                <w:b/>
+                                <w:outline/>
+                                <w:color w:val="5B9BD5" w:themeColor="accent5"/>
+                                <w:sz w:val="96"/>
+                                <w:szCs w:val="144"/>
+                                <w:lang w:val="es-CL" w:eastAsia="es-ES_tradnl"/>
+                                <w14:shadow w14:blurRad="38100" w14:dist="22860" w14:dir="5400000" w14:sx="100000" w14:sy="100000" w14:kx="0" w14:ky="0" w14:algn="tl">
+                                  <w14:srgbClr w14:val="000000">
+                                    <w14:alpha w14:val="70000"/>
+                                  </w14:srgbClr>
+                                </w14:shadow>
+                                <w14:textOutline w14:w="10160" w14:cap="flat" w14:cmpd="sng" w14:algn="ctr">
+                                  <w14:solidFill>
+                                    <w14:schemeClr w14:val="accent5"/>
+                                  </w14:solidFill>
+                                  <w14:prstDash w14:val="solid"/>
+                                  <w14:round/>
+                                </w14:textOutline>
+                                <w14:textFill>
+                                  <w14:solidFill>
+                                    <w14:srgbClr w14:val="FFFFFF"/>
+                                  </w14:solidFill>
+                                </w14:textFill>
+                              </w:rPr>
+                              <w:t xml:space="preserve"> </w:t>
+                            </w:r>
+                            <w:r>
+                              <w:rPr>
+                                <w:rFonts w:asciiTheme="majorHAnsi" w:hAnsiTheme="majorHAnsi" w:cstheme="majorBidi"/>
+                                <w:b/>
+                                <w:outline/>
+                                <w:color w:val="5B9BD5" w:themeColor="accent5"/>
+                                <w:sz w:val="72"/>
+                                <w:szCs w:val="144"/>
+                                <w:lang w:val="es-CL" w:eastAsia="es-ES_tradnl"/>
+                                <w14:shadow w14:blurRad="38100" w14:dist="22860" w14:dir="5400000" w14:sx="100000" w14:sy="100000" w14:kx="0" w14:ky="0" w14:algn="tl">
+                                  <w14:srgbClr w14:val="000000">
+                                    <w14:alpha w14:val="70000"/>
+                                  </w14:srgbClr>
+                                </w14:shadow>
+                                <w14:textOutline w14:w="10160" w14:cap="flat" w14:cmpd="sng" w14:algn="ctr">
+                                  <w14:solidFill>
+                                    <w14:schemeClr w14:val="accent5"/>
+                                  </w14:solidFill>
+                                  <w14:prstDash w14:val="solid"/>
+                                  <w14:round/>
+                                </w14:textOutline>
+                                <w14:textFill>
+                                  <w14:solidFill>
+                                    <w14:srgbClr w14:val="FFFFFF"/>
+                                  </w14:solidFill>
+                                </w14:textFill>
+                              </w:rPr>
+                              <w:t>SIG-CONTROL</w:t>
+                            </w:r>
+                            <w:bookmarkStart w:id="0" w:name="_GoBack"/>
+                            <w:bookmarkEnd w:id="0"/>
                           </w:p>
                         </w:txbxContent>
                       </wps:txbx>
@@ -360,7 +304,7 @@
           </mc:Choice>
           <mc:Fallback>
             <w:pict>
-              <v:shape w14:anchorId="15A8FD23" id="Cuadro de texto 3" o:spid="_x0000_s1027" type="#_x0000_t202" style="position:absolute;margin-left:0;margin-top:95.5pt;width:421.25pt;height:228.9pt;z-index:251742208;visibility:visible;mso-wrap-style:square;mso-width-percent:0;mso-height-percent:0;mso-wrap-distance-left:9pt;mso-wrap-distance-top:0;mso-wrap-distance-right:9pt;mso-wrap-distance-bottom:0;mso-position-horizontal:left;mso-position-horizontal-relative:margin;mso-position-vertical:absolute;mso-position-vertical-relative:text;mso-width-percent:0;mso-height-percent:0;mso-width-relative:margin;mso-height-relative:margin;v-text-anchor:top" o:gfxdata="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" filled="f" stroked="f">
+              <v:shape w14:anchorId="15A8FD23" id="Cuadro de texto 3" o:spid="_x0000_s1027" type="#_x0000_t202" style="position:absolute;margin-left:0;margin-top:95.5pt;width:421.25pt;height:228.9pt;z-index:251742208;visibility:visible;mso-wrap-style:square;mso-width-percent:0;mso-height-percent:0;mso-wrap-distance-left:9pt;mso-wrap-distance-top:0;mso-wrap-distance-right:9pt;mso-wrap-distance-bottom:0;mso-position-horizontal:left;mso-position-horizontal-relative:margin;mso-position-vertical:absolute;mso-position-vertical-relative:text;mso-width-percent:0;mso-height-percent:0;mso-width-relative:margin;mso-height-relative:margin;v-text-anchor:top" o:gfxdata="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" filled="f" stroked="f">
                 <v:textbox>
                   <w:txbxContent>
                     <w:p>
@@ -371,7 +315,7 @@
                           <w:b/>
                           <w:outline/>
                           <w:color w:val="5B9BD5" w:themeColor="accent5"/>
-                          <w:sz w:val="144"/>
+                          <w:sz w:val="96"/>
                           <w:szCs w:val="144"/>
                           <w:lang w:val="es-CL" w:eastAsia="es-ES_tradnl"/>
                           <w14:shadow w14:blurRad="38100" w14:dist="22860" w14:dir="5400000" w14:sx="100000" w14:sy="100000" w14:kx="0" w14:ky="0" w14:algn="tl">
@@ -399,7 +343,7 @@
                           <w:b/>
                           <w:outline/>
                           <w:color w:val="5B9BD5" w:themeColor="accent5"/>
-                          <w:sz w:val="144"/>
+                          <w:sz w:val="96"/>
                           <w:szCs w:val="144"/>
                           <w:lang w:val="es-CL" w:eastAsia="es-ES_tradnl"/>
                           <w14:shadow w14:blurRad="38100" w14:dist="22860" w14:dir="5400000" w14:sx="100000" w14:sy="100000" w14:kx="0" w14:ky="0" w14:algn="tl">
@@ -422,6 +366,66 @@
                         </w:rPr>
                         <w:t>Manual de usuario</w:t>
                       </w:r>
+                      <w:r>
+                        <w:rPr>
+                          <w:rFonts w:asciiTheme="majorHAnsi" w:hAnsiTheme="majorHAnsi" w:cstheme="majorBidi"/>
+                          <w:b/>
+                          <w:outline/>
+                          <w:color w:val="5B9BD5" w:themeColor="accent5"/>
+                          <w:sz w:val="96"/>
+                          <w:szCs w:val="144"/>
+                          <w:lang w:val="es-CL" w:eastAsia="es-ES_tradnl"/>
+                          <w14:shadow w14:blurRad="38100" w14:dist="22860" w14:dir="5400000" w14:sx="100000" w14:sy="100000" w14:kx="0" w14:ky="0" w14:algn="tl">
+                            <w14:srgbClr w14:val="000000">
+                              <w14:alpha w14:val="70000"/>
+                            </w14:srgbClr>
+                          </w14:shadow>
+                          <w14:textOutline w14:w="10160" w14:cap="flat" w14:cmpd="sng" w14:algn="ctr">
+                            <w14:solidFill>
+                              <w14:schemeClr w14:val="accent5"/>
+                            </w14:solidFill>
+                            <w14:prstDash w14:val="solid"/>
+                            <w14:round/>
+                          </w14:textOutline>
+                          <w14:textFill>
+                            <w14:solidFill>
+                              <w14:srgbClr w14:val="FFFFFF"/>
+                            </w14:solidFill>
+                          </w14:textFill>
+                        </w:rPr>
+                        <w:t xml:space="preserve"> </w:t>
+                      </w:r>
+                      <w:r>
+                        <w:rPr>
+                          <w:rFonts w:asciiTheme="majorHAnsi" w:hAnsiTheme="majorHAnsi" w:cstheme="majorBidi"/>
+                          <w:b/>
+                          <w:outline/>
+                          <w:color w:val="5B9BD5" w:themeColor="accent5"/>
+                          <w:sz w:val="72"/>
+                          <w:szCs w:val="144"/>
+                          <w:lang w:val="es-CL" w:eastAsia="es-ES_tradnl"/>
+                          <w14:shadow w14:blurRad="38100" w14:dist="22860" w14:dir="5400000" w14:sx="100000" w14:sy="100000" w14:kx="0" w14:ky="0" w14:algn="tl">
+                            <w14:srgbClr w14:val="000000">
+                              <w14:alpha w14:val="70000"/>
+                            </w14:srgbClr>
+                          </w14:shadow>
+                          <w14:textOutline w14:w="10160" w14:cap="flat" w14:cmpd="sng" w14:algn="ctr">
+                            <w14:solidFill>
+                              <w14:schemeClr w14:val="accent5"/>
+                            </w14:solidFill>
+                            <w14:prstDash w14:val="solid"/>
+                            <w14:round/>
+                          </w14:textOutline>
+                          <w14:textFill>
+                            <w14:solidFill>
+                              <w14:srgbClr w14:val="FFFFFF"/>
+                            </w14:solidFill>
+                          </w14:textFill>
+                        </w:rPr>
+                        <w:t>SIG-CONTROL</w:t>
+                      </w:r>
+                      <w:bookmarkStart w:id="1" w:name="_GoBack"/>
+                      <w:bookmarkEnd w:id="1"/>
                     </w:p>
                   </w:txbxContent>
                 </v:textbox>
@@ -2479,7 +2483,7 @@
           <w:lang w:val="es-CL" w:eastAsia="es-ES_tradnl"/>
         </w:rPr>
       </w:pPr>
-      <w:bookmarkStart w:id="0" w:name="_Toc535595129"/>
+      <w:bookmarkStart w:id="2" w:name="_Toc535595129"/>
       <w:r>
         <w:rPr>
           <w:rFonts w:eastAsia="Times New Roman"/>
@@ -2488,7 +2492,7 @@
         <w:lastRenderedPageBreak/>
         <w:t>Introducción</w:t>
       </w:r>
-      <w:bookmarkEnd w:id="0"/>
+      <w:bookmarkEnd w:id="2"/>
       <w:r>
         <w:rPr>
           <w:rFonts w:eastAsia="Times New Roman"/>
@@ -2981,7 +2985,7 @@
           <w:lang w:val="es-CL"/>
         </w:rPr>
       </w:pPr>
-      <w:bookmarkStart w:id="1" w:name="_Toc535595130"/>
+      <w:bookmarkStart w:id="3" w:name="_Toc535595130"/>
       <w:r>
         <w:rPr>
           <w:lang w:val="es-CL"/>
@@ -2989,7 +2993,7 @@
         <w:lastRenderedPageBreak/>
         <w:t>Inicio de sistema</w:t>
       </w:r>
-      <w:bookmarkEnd w:id="1"/>
+      <w:bookmarkEnd w:id="3"/>
       <w:r>
         <w:rPr>
           <w:lang w:val="es-CL"/>
@@ -3019,125 +3023,94 @@
           <w:rFonts w:ascii="Times New Roman" w:hAnsi="Times New Roman" w:cs="Times New Roman"/>
           <w:lang w:val="es-CL" w:eastAsia="es-ES_tradnl"/>
         </w:rPr>
-        <w:t xml:space="preserve">Para dar comienzo al sistema de </w:t>
+        <w:t xml:space="preserve">Para dar comienzo al sistema </w:t>
       </w:r>
       <w:r>
         <w:rPr>
           <w:rFonts w:ascii="Times New Roman" w:hAnsi="Times New Roman" w:cs="Times New Roman"/>
           <w:lang w:val="es-CL" w:eastAsia="es-ES_tradnl"/>
         </w:rPr>
-        <w:t xml:space="preserve">CONTROL DE </w:t>
+        <w:t>de Control de ingresos y gastos</w:t>
       </w:r>
       <w:r>
         <w:rPr>
           <w:rFonts w:ascii="Times New Roman" w:hAnsi="Times New Roman" w:cs="Times New Roman"/>
           <w:lang w:val="es-CL" w:eastAsia="es-ES_tradnl"/>
         </w:rPr>
-        <w:t xml:space="preserve">INGRESOS Y GASTOS se debe ingresar la siguiente página web en cualquier navegador referido anteriormente </w:t>
-      </w:r>
-      <w:hyperlink r:id="rId8" w:history="1">
-        <w:r>
-          <w:rPr>
-            <w:rStyle w:val="Hipervnculo"/>
-            <w:rFonts w:ascii="Times New Roman" w:hAnsi="Times New Roman" w:cs="Times New Roman"/>
-            <w:b/>
-            <w:lang w:val="es-CL" w:eastAsia="es-ES_tradnl"/>
-          </w:rPr>
-          <w:t>http://www.control.</w:t>
-        </w:r>
-        <w:r>
-          <w:rPr>
-            <w:rStyle w:val="Hipervnculo"/>
-            <w:rFonts w:ascii="Times New Roman" w:hAnsi="Times New Roman" w:cs="Times New Roman"/>
-            <w:b/>
-            <w:lang w:val="es-CL" w:eastAsia="es-ES_tradnl"/>
-          </w:rPr>
-          <w:t>DOMINIO</w:t>
-        </w:r>
-        <w:r>
-          <w:rPr>
-            <w:rStyle w:val="Hipervnculo"/>
-            <w:rFonts w:ascii="Times New Roman" w:hAnsi="Times New Roman" w:cs="Times New Roman"/>
-            <w:b/>
-            <w:lang w:val="es-CL" w:eastAsia="es-ES_tradnl"/>
-          </w:rPr>
-          <w:t>.cl</w:t>
-        </w:r>
-      </w:hyperlink>
-    </w:p>
-    <w:p>
-      <w:pPr>
-        <w:ind w:firstLine="708"/>
-        <w:jc w:val="both"/>
+        <w:t xml:space="preserve"> se debe ingresar </w:t>
+      </w:r>
+      <w:r>
         <w:rPr>
           <w:rFonts w:ascii="Times New Roman" w:hAnsi="Times New Roman" w:cs="Times New Roman"/>
           <w:lang w:val="es-CL" w:eastAsia="es-ES_tradnl"/>
         </w:rPr>
-      </w:pPr>
-      <w:r>
+        <w:t>al sitio web que le indicará el administrador del sistema.</w:t>
+      </w:r>
+    </w:p>
+    <w:p>
+      <w:pPr>
+        <w:ind w:firstLine="708"/>
+        <w:jc w:val="both"/>
         <w:rPr>
           <w:rFonts w:ascii="Times New Roman" w:hAnsi="Times New Roman" w:cs="Times New Roman"/>
           <w:lang w:val="es-CL" w:eastAsia="es-ES_tradnl"/>
         </w:rPr>
-        <w:t>Para dar inicio de sesión debe ingresar tanto RUT y CONTRASEÑA,</w:t>
-      </w:r>
+      </w:pPr>
       <w:r>
         <w:rPr>
           <w:rFonts w:ascii="Times New Roman" w:hAnsi="Times New Roman" w:cs="Times New Roman"/>
           <w:lang w:val="es-CL" w:eastAsia="es-ES_tradnl"/>
         </w:rPr>
-        <w:t xml:space="preserve"> </w:t>
+        <w:t>Para iniciar sesión dentro del sistema deberá utilizar</w:t>
       </w:r>
       <w:r>
         <w:rPr>
           <w:rFonts w:ascii="Times New Roman" w:hAnsi="Times New Roman" w:cs="Times New Roman"/>
           <w:lang w:val="es-CL" w:eastAsia="es-ES_tradnl"/>
         </w:rPr>
-        <w:t xml:space="preserve">para ejecutar el sistema de control de ingresos y gastos </w:t>
+        <w:t xml:space="preserve"> </w:t>
       </w:r>
       <w:r>
         <w:rPr>
           <w:rFonts w:ascii="Times New Roman" w:hAnsi="Times New Roman" w:cs="Times New Roman"/>
           <w:lang w:val="es-CL" w:eastAsia="es-ES_tradnl"/>
         </w:rPr>
-        <w:t xml:space="preserve">debe estar </w:t>
+        <w:t>el</w:t>
       </w:r>
       <w:r>
         <w:rPr>
           <w:rFonts w:ascii="Times New Roman" w:hAnsi="Times New Roman" w:cs="Times New Roman"/>
           <w:lang w:val="es-CL" w:eastAsia="es-ES_tradnl"/>
         </w:rPr>
-        <w:t>debidamente regi</w:t>
-      </w:r>
-      <w:bookmarkStart w:id="2" w:name="_GoBack"/>
-      <w:bookmarkEnd w:id="2"/>
+        <w:t xml:space="preserve"> RUT</w:t>
+      </w:r>
       <w:r>
         <w:rPr>
           <w:rFonts w:ascii="Times New Roman" w:hAnsi="Times New Roman" w:cs="Times New Roman"/>
           <w:lang w:val="es-CL" w:eastAsia="es-ES_tradnl"/>
         </w:rPr>
-        <w:t xml:space="preserve">strado </w:t>
+        <w:t xml:space="preserve"> del usuario registrado, seguido por la CONTRASEÑA</w:t>
       </w:r>
       <w:r>
         <w:rPr>
           <w:rFonts w:ascii="Times New Roman" w:hAnsi="Times New Roman" w:cs="Times New Roman"/>
           <w:lang w:val="es-CL" w:eastAsia="es-ES_tradnl"/>
         </w:rPr>
-        <w:t>por</w:t>
+        <w:t>,</w:t>
       </w:r>
       <w:r>
         <w:rPr>
           <w:rFonts w:ascii="Times New Roman" w:hAnsi="Times New Roman" w:cs="Times New Roman"/>
           <w:lang w:val="es-CL" w:eastAsia="es-ES_tradnl"/>
         </w:rPr>
-        <w:t xml:space="preserve"> los administradores</w:t>
+        <w:t xml:space="preserve"> </w:t>
       </w:r>
       <w:r>
         <w:rPr>
           <w:rFonts w:ascii="Times New Roman" w:hAnsi="Times New Roman" w:cs="Times New Roman"/>
           <w:lang w:val="es-CL" w:eastAsia="es-ES_tradnl"/>
         </w:rPr>
-        <w:t>.</w:t>
+        <w:t>recuerde que para ingresar al sistema debe haber sido debidamente registrado por el administrador del sistema.</w:t>
       </w:r>
     </w:p>
     <w:p>
@@ -3146,6 +3119,37 @@
         <w:rPr>
           <w:rFonts w:ascii="Times New Roman" w:hAnsi="Times New Roman" w:cs="Times New Roman"/>
           <w:lang w:val="es-CL" w:eastAsia="es-ES_tradnl"/>
+        </w:rPr>
+      </w:pPr>
+    </w:p>
+    <w:p>
+      <w:pPr>
+        <w:ind w:firstLine="708"/>
+        <w:rPr>
+          <w:rFonts w:ascii="Times New Roman" w:hAnsi="Times New Roman" w:cs="Times New Roman"/>
+          <w:lang w:val="es-CL" w:eastAsia="es-ES_tradnl"/>
+        </w:rPr>
+      </w:pPr>
+    </w:p>
+    <w:p>
+      <w:pPr>
+        <w:jc w:val="both"/>
+        <w:rPr>
+          <w:lang w:val="es-CL"/>
+        </w:rPr>
+      </w:pPr>
+    </w:p>
+    <w:p>
+      <w:pPr>
+        <w:rPr>
+          <w:lang w:val="es-CL"/>
+        </w:rPr>
+      </w:pPr>
+    </w:p>
+    <w:p>
+      <w:pPr>
+        <w:rPr>
+          <w:lang w:val="es-CL"/>
         </w:rPr>
       </w:pPr>
       <w:r>
@@ -3172,8 +3176,8 @@
             <v:path o:extrusionok="f" gradientshapeok="t" o:connecttype="rect"/>
             <o:lock v:ext="edit" aspectratio="t"/>
           </v:shapetype>
-          <v:shape id="_x0000_s1028" type="#_x0000_t75" alt="login" style="position:absolute;left:0;text-align:left;margin-left:76.85pt;margin-top:8.85pt;width:259.5pt;height:321.75pt;z-index:-251657216;mso-wrap-edited:f;mso-width-percent:0;mso-height-percent:0;mso-position-horizontal-relative:text;mso-position-vertical-relative:text;mso-width-percent:0;mso-height-percent:0" wrapcoords="-62 0 -62 21550 21600 21550 21600 0 -62 0">
-            <v:imagedata r:id="rId9" o:title="login"/>
+          <v:shape id="_x0000_s1028" type="#_x0000_t75" alt="login" style="position:absolute;margin-left:76.85pt;margin-top:9.55pt;width:259.5pt;height:186.9pt;z-index:-251657216;mso-wrap-edited:f;mso-width-percent:0;mso-position-horizontal-relative:text;mso-position-vertical-relative:text;mso-width-percent:0" wrapcoords="-62 0 -62 21550 21600 21550 21600 0 -62 0">
+            <v:imagedata r:id="rId8" o:title="login" croptop="27467f"/>
             <w10:wrap type="tight"/>
           </v:shape>
         </w:pict>
@@ -3181,69 +3185,10 @@
     </w:p>
     <w:p>
       <w:pPr>
-        <w:ind w:firstLine="708"/>
-        <w:rPr>
-          <w:rFonts w:ascii="Times New Roman" w:hAnsi="Times New Roman" w:cs="Times New Roman"/>
-          <w:lang w:val="es-CL" w:eastAsia="es-ES_tradnl"/>
-        </w:rPr>
-      </w:pPr>
-    </w:p>
-    <w:p>
-      <w:pPr>
-        <w:jc w:val="both"/>
-        <w:rPr>
-          <w:lang w:val="es-CL"/>
-        </w:rPr>
-      </w:pPr>
-    </w:p>
-    <w:p>
-      <w:pPr>
-        <w:rPr>
-          <w:lang w:val="es-CL"/>
-        </w:rPr>
-      </w:pPr>
-    </w:p>
-    <w:p>
-      <w:pPr>
-        <w:rPr>
-          <w:lang w:val="es-CL"/>
-        </w:rPr>
-      </w:pPr>
-    </w:p>
-    <w:p>
-      <w:pPr>
-        <w:rPr>
-          <w:lang w:val="es-CL"/>
-        </w:rPr>
-      </w:pPr>
-    </w:p>
-    <w:p>
-      <w:pPr>
-        <w:rPr>
-          <w:b/>
-          <w:color w:val="FF0000"/>
-          <w:u w:val="single"/>
-          <w:lang w:val="es-CL"/>
-        </w:rPr>
-      </w:pPr>
-      <w:r>
-        <w:rPr>
-          <w:b/>
-          <w:color w:val="FF0000"/>
-          <w:u w:val="single"/>
-          <w:lang w:val="es-CL"/>
-        </w:rPr>
-        <w:t>S</w:t>
-      </w:r>
-      <w:r>
-        <w:rPr>
-          <w:b/>
-          <w:color w:val="FF0000"/>
-          <w:u w:val="single"/>
-          <w:lang w:val="es-CL"/>
-        </w:rPr>
-        <w:t>acar el logo</w:t>
-      </w:r>
+        <w:rPr>
+          <w:lang w:val="es-CL"/>
+        </w:rPr>
+      </w:pPr>
     </w:p>
     <w:p>
       <w:pPr>
@@ -3453,16 +3398,15 @@
           <w:lang w:val="es-CL" w:eastAsia="es-ES_tradnl"/>
         </w:rPr>
       </w:pPr>
-      <w:bookmarkStart w:id="3" w:name="_Toc535595131"/>
+      <w:bookmarkStart w:id="4" w:name="_Toc535595131"/>
       <w:r>
         <w:rPr>
           <w:rFonts w:asciiTheme="minorHAnsi" w:eastAsiaTheme="minorHAnsi" w:hAnsiTheme="minorHAnsi" w:cstheme="minorBidi"/>
           <w:noProof/>
         </w:rPr>
-        <w:lastRenderedPageBreak/>
         <w:pict>
-          <v:shape id="_x0000_s1027" type="#_x0000_t75" alt="menu" style="position:absolute;margin-left:-55.15pt;margin-top:24.9pt;width:532.25pt;height:39pt;z-index:-251655168;mso-wrap-edited:f;mso-width-percent:0;mso-height-percent:0;mso-position-horizontal-relative:text;mso-position-vertical-relative:text;mso-width-percent:0;mso-height-percent:0" wrapcoords="-37 0 -37 20855 21600 20855 21600 0 -37 0">
-            <v:imagedata r:id="rId10" o:title="menu"/>
+          <v:shape id="_x0000_s1027" type="#_x0000_t75" alt="menu" style="position:absolute;margin-left:-56.55pt;margin-top:.35pt;width:533.65pt;height:30.05pt;z-index:-251655168;mso-wrap-edited:f;mso-position-horizontal-relative:text;mso-position-vertical-relative:text" wrapcoords="-37 0 -37 20855 21600 20855 21600 0 -37 0">
+            <v:imagedata r:id="rId9" o:title="menu" cropleft="3140f"/>
             <w10:wrap type="tight"/>
           </v:shape>
         </w:pict>
@@ -3481,7 +3425,7 @@
         </w:rPr>
         <w:t>de la ventana principal.</w:t>
       </w:r>
-      <w:bookmarkEnd w:id="3"/>
+      <w:bookmarkEnd w:id="4"/>
     </w:p>
     <w:p>
       <w:pPr>
@@ -3513,6 +3457,7 @@
           <w:highlight w:val="yellow"/>
           <w:lang w:val="es-CL" w:eastAsia="es-ES_tradnl"/>
         </w:rPr>
+        <w:lastRenderedPageBreak/>
         <w:t>REGISTRO DE MOVIMIENTOS.</w:t>
       </w:r>
     </w:p>
@@ -3621,12 +3566,12 @@
           <wp:anchor distT="0" distB="0" distL="114300" distR="114300" simplePos="0" relativeHeight="251662336" behindDoc="0" locked="0" layoutInCell="1" allowOverlap="1" wp14:anchorId="67CE8BCA" wp14:editId="79D5B54C">
             <wp:simplePos x="0" y="0"/>
             <wp:positionH relativeFrom="column">
-              <wp:posOffset>-648970</wp:posOffset>
+              <wp:posOffset>-537210</wp:posOffset>
             </wp:positionH>
             <wp:positionV relativeFrom="paragraph">
-              <wp:posOffset>189230</wp:posOffset>
+              <wp:posOffset>187325</wp:posOffset>
             </wp:positionV>
-            <wp:extent cx="6934835" cy="4813300"/>
+            <wp:extent cx="6820535" cy="4813300"/>
             <wp:effectExtent l="0" t="0" r="0" b="6350"/>
             <wp:wrapSquare wrapText="bothSides"/>
             <wp:docPr id="4" name="Imagen 4" descr="C:\Users\ceace\Desktop\manual\form.PNG"/>
@@ -3642,23 +3587,21 @@
                       <a:picLocks noChangeAspect="1" noChangeArrowheads="1"/>
                     </pic:cNvPicPr>
                   </pic:nvPicPr>
-                  <pic:blipFill>
-                    <a:blip r:embed="rId11">
+                  <pic:blipFill rotWithShape="1">
+                    <a:blip r:embed="rId10">
                       <a:extLst>
                         <a:ext uri="{28A0092B-C50C-407E-A947-70E740481C1C}">
                           <a14:useLocalDpi xmlns:a14="http://schemas.microsoft.com/office/drawing/2010/main" val="0"/>
                         </a:ext>
                       </a:extLst>
                     </a:blip>
-                    <a:srcRect/>
-                    <a:stretch>
-                      <a:fillRect/>
-                    </a:stretch>
+                    <a:srcRect l="1648"/>
+                    <a:stretch/>
                   </pic:blipFill>
                   <pic:spPr bwMode="auto">
                     <a:xfrm>
                       <a:off x="0" y="0"/>
-                      <a:ext cx="6934835" cy="4813300"/>
+                      <a:ext cx="6820535" cy="4813300"/>
                     </a:xfrm>
                     <a:prstGeom prst="rect">
                       <a:avLst/>
@@ -3667,6 +3610,11 @@
                     <a:ln>
                       <a:noFill/>
                     </a:ln>
+                    <a:extLst>
+                      <a:ext uri="{53640926-AAD7-44D8-BBD7-CCE9431645EC}">
+                        <a14:shadowObscured xmlns:a14="http://schemas.microsoft.com/office/drawing/2010/main"/>
+                      </a:ext>
+                    </a:extLst>
                   </pic:spPr>
                 </pic:pic>
               </a:graphicData>
@@ -3713,12 +3661,11 @@
           <w:lang w:val="es-ES" w:eastAsia="es-ES"/>
         </w:rPr>
       </w:pPr>
-      <w:bookmarkStart w:id="4" w:name="_Toc535595132"/>
-      <w:r>
-        <w:rPr>
-          <w:lang w:val="es-CL"/>
-        </w:rPr>
-        <w:lastRenderedPageBreak/>
+      <w:bookmarkStart w:id="5" w:name="_Toc535595132"/>
+      <w:r>
+        <w:rPr>
+          <w:lang w:val="es-CL"/>
+        </w:rPr>
         <w:t>1.</w:t>
       </w:r>
       <w:r>
@@ -3751,7 +3698,7 @@
         </w:rPr>
         <w:t>.</w:t>
       </w:r>
-      <w:bookmarkEnd w:id="4"/>
+      <w:bookmarkEnd w:id="5"/>
     </w:p>
     <w:p>
       <w:pPr>
@@ -3830,6 +3777,7 @@
         <w:rPr>
           <w:lang w:val="es-CL"/>
         </w:rPr>
+        <w:lastRenderedPageBreak/>
         <w:t>TIPO MOVIMIENTO</w:t>
       </w:r>
     </w:p>
@@ -3871,7 +3819,7 @@
                     </pic:cNvPicPr>
                   </pic:nvPicPr>
                   <pic:blipFill>
-                    <a:blip r:embed="rId12">
+                    <a:blip r:embed="rId11">
                       <a:extLst>
                         <a:ext uri="{28A0092B-C50C-407E-A947-70E740481C1C}">
                           <a14:useLocalDpi xmlns:a14="http://schemas.microsoft.com/office/drawing/2010/main" val="0"/>
@@ -3961,7 +3909,7 @@
                     </pic:cNvPicPr>
                   </pic:nvPicPr>
                   <pic:blipFill>
-                    <a:blip r:embed="rId13">
+                    <a:blip r:embed="rId12">
                       <a:extLst>
                         <a:ext uri="{28A0092B-C50C-407E-A947-70E740481C1C}">
                           <a14:useLocalDpi xmlns:a14="http://schemas.microsoft.com/office/drawing/2010/main" val="0"/>
@@ -4120,7 +4068,7 @@
                     </pic:cNvPicPr>
                   </pic:nvPicPr>
                   <pic:blipFill>
-                    <a:blip r:embed="rId14">
+                    <a:blip r:embed="rId13">
                       <a:extLst>
                         <a:ext uri="{28A0092B-C50C-407E-A947-70E740481C1C}">
                           <a14:useLocalDpi xmlns:a14="http://schemas.microsoft.com/office/drawing/2010/main" val="0"/>
@@ -4157,7 +4105,7 @@
           </wp:anchor>
         </w:drawing>
       </w:r>
-      <w:bookmarkStart w:id="5" w:name="_Toc535595133"/>
+      <w:bookmarkStart w:id="6" w:name="_Toc535595133"/>
       <w:r>
         <w:rPr>
           <w:rStyle w:val="Ttulo2Car"/>
@@ -4165,7 +4113,7 @@
         </w:rPr>
         <w:t>Ejemplo de registro de movimiento ingreso</w:t>
       </w:r>
-      <w:bookmarkEnd w:id="5"/>
+      <w:bookmarkEnd w:id="6"/>
       <w:r>
         <w:rPr>
           <w:lang w:val="es-CL"/>
@@ -4225,7 +4173,7 @@
                     </pic:cNvPicPr>
                   </pic:nvPicPr>
                   <pic:blipFill>
-                    <a:blip r:embed="rId15">
+                    <a:blip r:embed="rId14">
                       <a:extLst>
                         <a:ext uri="{28A0092B-C50C-407E-A947-70E740481C1C}">
                           <a14:useLocalDpi xmlns:a14="http://schemas.microsoft.com/office/drawing/2010/main" val="0"/>
@@ -4362,7 +4310,7 @@
                     </pic:cNvPicPr>
                   </pic:nvPicPr>
                   <pic:blipFill>
-                    <a:blip r:embed="rId16">
+                    <a:blip r:embed="rId15">
                       <a:extLst>
                         <a:ext uri="{28A0092B-C50C-407E-A947-70E740481C1C}">
                           <a14:useLocalDpi xmlns:a14="http://schemas.microsoft.com/office/drawing/2010/main" val="0"/>
@@ -4425,7 +4373,7 @@
           <w:lang w:val="es-CL"/>
         </w:rPr>
       </w:pPr>
-      <w:bookmarkStart w:id="6" w:name="_Toc535595134"/>
+      <w:bookmarkStart w:id="7" w:name="_Toc535595134"/>
       <w:r>
         <w:rPr>
           <w:lang w:val="es-CL"/>
@@ -4445,7 +4393,7 @@
         </w:rPr>
         <w:t>subvenciones SEP.</w:t>
       </w:r>
-      <w:bookmarkEnd w:id="6"/>
+      <w:bookmarkEnd w:id="7"/>
     </w:p>
     <w:p>
       <w:pPr>
@@ -4461,7 +4409,7 @@
         </w:rPr>
         <w:pict>
           <v:shape id="_x0000_s1026" type="#_x0000_t75" alt="SEP" style="position:absolute;left:0;text-align:left;margin-left:41.4pt;margin-top:12.95pt;width:257.45pt;height:122.05pt;z-index:-251645952;mso-wrap-edited:f;mso-width-percent:0;mso-height-percent:0;mso-position-horizontal-relative:text;mso-position-vertical-relative:text;mso-width-percent:0;mso-height-percent:0" wrapcoords="-63 0 -63 21467 21600 21467 21600 0 -63 0">
-            <v:imagedata r:id="rId17" o:title="SEP"/>
+            <v:imagedata r:id="rId16" o:title="SEP"/>
             <w10:wrap type="square"/>
           </v:shape>
         </w:pict>
@@ -4816,7 +4764,7 @@
                     </pic:cNvPicPr>
                   </pic:nvPicPr>
                   <pic:blipFill>
-                    <a:blip r:embed="rId18">
+                    <a:blip r:embed="rId17">
                       <a:extLst>
                         <a:ext uri="{28A0092B-C50C-407E-A947-70E740481C1C}">
                           <a14:useLocalDpi xmlns:a14="http://schemas.microsoft.com/office/drawing/2010/main" val="0"/>
@@ -5077,7 +5025,7 @@
           </mc:Choice>
           <mc:Fallback>
             <w:pict>
-              <v:shape w14:anchorId="26F4E1B2" id="Cuadro de texto 19" o:spid="_x0000_s1028" type="#_x0000_t202" style="position:absolute;margin-left:334.6pt;margin-top:23.8pt;width:168.95pt;height:132pt;z-index:251676672;visibility:visible;mso-wrap-style:square;mso-width-percent:0;mso-height-percent:0;mso-wrap-distance-left:9pt;mso-wrap-distance-top:0;mso-wrap-distance-right:9pt;mso-wrap-distance-bottom:0;mso-position-horizontal:absolute;mso-position-horizontal-relative:text;mso-position-vertical:absolute;mso-position-vertical-relative:text;mso-width-percent:0;mso-height-percent:0;mso-width-relative:margin;mso-height-relative:margin;v-text-anchor:top" o:gfxdata="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" fillcolor="#00b0f0" strokecolor="yellow" strokeweight=".5pt">
+              <v:shape w14:anchorId="26F4E1B2" id="Cuadro de texto 19" o:spid="_x0000_s1028" type="#_x0000_t202" style="position:absolute;margin-left:334.6pt;margin-top:23.8pt;width:168.95pt;height:132pt;z-index:251676672;visibility:visible;mso-wrap-style:square;mso-width-percent:0;mso-height-percent:0;mso-wrap-distance-left:9pt;mso-wrap-distance-top:0;mso-wrap-distance-right:9pt;mso-wrap-distance-bottom:0;mso-position-horizontal:absolute;mso-position-horizontal-relative:text;mso-position-vertical:absolute;mso-position-vertical-relative:text;mso-width-percent:0;mso-height-percent:0;mso-width-relative:margin;mso-height-relative:margin;v-text-anchor:top" o:gfxdata="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" fillcolor="#00b0f0" strokecolor="yellow" strokeweight=".5pt">
                 <v:textbox>
                   <w:txbxContent>
                     <w:p>
@@ -5210,7 +5158,7 @@
                     </pic:cNvPicPr>
                   </pic:nvPicPr>
                   <pic:blipFill>
-                    <a:blip r:embed="rId19">
+                    <a:blip r:embed="rId18">
                       <a:extLst>
                         <a:ext uri="{28A0092B-C50C-407E-A947-70E740481C1C}">
                           <a14:useLocalDpi xmlns:a14="http://schemas.microsoft.com/office/drawing/2010/main" val="0"/>
@@ -5262,7 +5210,7 @@
           <w:lang w:val="es-CL"/>
         </w:rPr>
       </w:pPr>
-      <w:bookmarkStart w:id="7" w:name="_Toc535595135"/>
+      <w:bookmarkStart w:id="8" w:name="_Toc535595135"/>
       <w:r>
         <w:rPr>
           <w:lang w:val="es-CL"/>
@@ -5270,7 +5218,7 @@
         <w:lastRenderedPageBreak/>
         <w:t>Excepciones de ingresos en subvenciones SC-VTF.</w:t>
       </w:r>
-      <w:bookmarkEnd w:id="7"/>
+      <w:bookmarkEnd w:id="8"/>
     </w:p>
     <w:p>
       <w:pPr>
@@ -5312,7 +5260,7 @@
                     </pic:cNvPicPr>
                   </pic:nvPicPr>
                   <pic:blipFill>
-                    <a:blip r:embed="rId20">
+                    <a:blip r:embed="rId19">
                       <a:extLst>
                         <a:ext uri="{28A0092B-C50C-407E-A947-70E740481C1C}">
                           <a14:useLocalDpi xmlns:a14="http://schemas.microsoft.com/office/drawing/2010/main" val="0"/>
@@ -5607,7 +5555,7 @@
                     </pic:cNvPicPr>
                   </pic:nvPicPr>
                   <pic:blipFill>
-                    <a:blip r:embed="rId21">
+                    <a:blip r:embed="rId20">
                       <a:extLst>
                         <a:ext uri="{28A0092B-C50C-407E-A947-70E740481C1C}">
                           <a14:useLocalDpi xmlns:a14="http://schemas.microsoft.com/office/drawing/2010/main" val="0"/>
@@ -5844,7 +5792,7 @@
                     </pic:cNvPicPr>
                   </pic:nvPicPr>
                   <pic:blipFill>
-                    <a:blip r:embed="rId22">
+                    <a:blip r:embed="rId21">
                       <a:extLst>
                         <a:ext uri="{28A0092B-C50C-407E-A947-70E740481C1C}">
                           <a14:useLocalDpi xmlns:a14="http://schemas.microsoft.com/office/drawing/2010/main" val="0"/>
@@ -6035,7 +5983,7 @@
           </mc:Choice>
           <mc:Fallback>
             <w:pict>
-              <v:shape w14:anchorId="53F1530A" id="Cuadro de texto 23" o:spid="_x0000_s1029" type="#_x0000_t202" style="position:absolute;margin-left:423.15pt;margin-top:79.85pt;width:177.75pt;height:102.75pt;z-index:251682816;visibility:visible;mso-wrap-style:square;mso-width-percent:0;mso-height-percent:0;mso-wrap-distance-left:9pt;mso-wrap-distance-top:0;mso-wrap-distance-right:9pt;mso-wrap-distance-bottom:0;mso-position-horizontal:absolute;mso-position-horizontal-relative:page;mso-position-vertical:absolute;mso-position-vertical-relative:text;mso-width-percent:0;mso-height-percent:0;mso-width-relative:margin;mso-height-relative:margin;v-text-anchor:top" o:gfxdata="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" fillcolor="#00b0f0" strokecolor="yellow" strokeweight=".5pt">
+              <v:shape w14:anchorId="53F1530A" id="Cuadro de texto 23" o:spid="_x0000_s1029" type="#_x0000_t202" style="position:absolute;margin-left:423.15pt;margin-top:79.85pt;width:177.75pt;height:102.75pt;z-index:251682816;visibility:visible;mso-wrap-style:square;mso-width-percent:0;mso-height-percent:0;mso-wrap-distance-left:9pt;mso-wrap-distance-top:0;mso-wrap-distance-right:9pt;mso-wrap-distance-bottom:0;mso-position-horizontal:absolute;mso-position-horizontal-relative:page;mso-position-vertical:absolute;mso-position-vertical-relative:text;mso-width-percent:0;mso-height-percent:0;mso-width-relative:margin;mso-height-relative:margin;v-text-anchor:top" o:gfxdata="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" fillcolor="#00b0f0" strokecolor="yellow" strokeweight=".5pt">
                 <v:textbox>
                   <w:txbxContent>
                     <w:p>
@@ -6157,14 +6105,14 @@
           <w:lang w:val="es-CL"/>
         </w:rPr>
       </w:pPr>
-      <w:bookmarkStart w:id="8" w:name="_Toc535595136"/>
+      <w:bookmarkStart w:id="9" w:name="_Toc535595136"/>
       <w:r>
         <w:rPr>
           <w:lang w:val="es-CL"/>
         </w:rPr>
         <w:t>Detalles finales formulario INGRESO</w:t>
       </w:r>
-      <w:bookmarkEnd w:id="8"/>
+      <w:bookmarkEnd w:id="9"/>
     </w:p>
     <w:p>
       <w:pPr>
@@ -6235,7 +6183,7 @@
                     </pic:cNvPicPr>
                   </pic:nvPicPr>
                   <pic:blipFill>
-                    <a:blip r:embed="rId23">
+                    <a:blip r:embed="rId22">
                       <a:extLst>
                         <a:ext uri="{28A0092B-C50C-407E-A947-70E740481C1C}">
                           <a14:useLocalDpi xmlns:a14="http://schemas.microsoft.com/office/drawing/2010/main" val="0"/>
@@ -6301,7 +6249,7 @@
                     </pic:cNvPicPr>
                   </pic:nvPicPr>
                   <pic:blipFill>
-                    <a:blip r:embed="rId24">
+                    <a:blip r:embed="rId23">
                       <a:extLst>
                         <a:ext uri="{28A0092B-C50C-407E-A947-70E740481C1C}">
                           <a14:useLocalDpi xmlns:a14="http://schemas.microsoft.com/office/drawing/2010/main" val="0"/>
@@ -6508,7 +6456,7 @@
                     </pic:cNvPicPr>
                   </pic:nvPicPr>
                   <pic:blipFill>
-                    <a:blip r:embed="rId25">
+                    <a:blip r:embed="rId24">
                       <a:extLst>
                         <a:ext uri="{28A0092B-C50C-407E-A947-70E740481C1C}">
                           <a14:useLocalDpi xmlns:a14="http://schemas.microsoft.com/office/drawing/2010/main" val="0"/>
@@ -6576,14 +6524,7 @@
           <w:b/>
           <w:lang w:val="es-CL"/>
         </w:rPr>
-        <w:t>El siguient</w:t>
-      </w:r>
-      <w:r>
-        <w:rPr>
-          <w:b/>
-          <w:lang w:val="es-CL"/>
-        </w:rPr>
-        <w:t xml:space="preserve">e campo </w:t>
+        <w:t xml:space="preserve">El siguiente campo </w:t>
       </w:r>
       <w:r>
         <w:rPr>
@@ -6609,7 +6550,7 @@
                     </pic:cNvPicPr>
                   </pic:nvPicPr>
                   <pic:blipFill>
-                    <a:blip r:embed="rId26">
+                    <a:blip r:embed="rId25">
                       <a:extLst>
                         <a:ext uri="{28A0092B-C50C-407E-A947-70E740481C1C}">
                           <a14:useLocalDpi xmlns:a14="http://schemas.microsoft.com/office/drawing/2010/main" val="0"/>
@@ -6695,7 +6636,7 @@
                     </pic:cNvPicPr>
                   </pic:nvPicPr>
                   <pic:blipFill>
-                    <a:blip r:embed="rId27">
+                    <a:blip r:embed="rId26">
                       <a:extLst>
                         <a:ext uri="{28A0092B-C50C-407E-A947-70E740481C1C}">
                           <a14:useLocalDpi xmlns:a14="http://schemas.microsoft.com/office/drawing/2010/main" val="0"/>
@@ -6778,7 +6719,7 @@
         </w:rPr>
         <w:br w:type="page"/>
       </w:r>
-      <w:bookmarkStart w:id="9" w:name="_Toc535595137"/>
+      <w:bookmarkStart w:id="10" w:name="_Toc535595137"/>
       <w:r>
         <w:rPr>
           <w:lang w:val="es-CL"/>
@@ -6804,7 +6745,7 @@
         </w:rPr>
         <w:t>.</w:t>
       </w:r>
-      <w:bookmarkEnd w:id="9"/>
+      <w:bookmarkEnd w:id="10"/>
     </w:p>
     <w:p>
       <w:pPr>
@@ -6961,7 +6902,7 @@
                     </pic:cNvPicPr>
                   </pic:nvPicPr>
                   <pic:blipFill>
-                    <a:blip r:embed="rId28">
+                    <a:blip r:embed="rId27">
                       <a:extLst>
                         <a:ext uri="{28A0092B-C50C-407E-A947-70E740481C1C}">
                           <a14:useLocalDpi xmlns:a14="http://schemas.microsoft.com/office/drawing/2010/main" val="0"/>
@@ -7126,7 +7067,7 @@
                     </pic:cNvPicPr>
                   </pic:nvPicPr>
                   <pic:blipFill>
-                    <a:blip r:embed="rId29">
+                    <a:blip r:embed="rId28">
                       <a:extLst>
                         <a:ext uri="{28A0092B-C50C-407E-A947-70E740481C1C}">
                           <a14:useLocalDpi xmlns:a14="http://schemas.microsoft.com/office/drawing/2010/main" val="0"/>
@@ -7272,7 +7213,7 @@
                     </pic:cNvPicPr>
                   </pic:nvPicPr>
                   <pic:blipFill>
-                    <a:blip r:embed="rId13">
+                    <a:blip r:embed="rId12">
                       <a:extLst>
                         <a:ext uri="{28A0092B-C50C-407E-A947-70E740481C1C}">
                           <a14:useLocalDpi xmlns:a14="http://schemas.microsoft.com/office/drawing/2010/main" val="0"/>
@@ -7490,7 +7431,7 @@
                     </pic:cNvPicPr>
                   </pic:nvPicPr>
                   <pic:blipFill>
-                    <a:blip r:embed="rId30">
+                    <a:blip r:embed="rId29">
                       <a:extLst>
                         <a:ext uri="{28A0092B-C50C-407E-A947-70E740481C1C}">
                           <a14:useLocalDpi xmlns:a14="http://schemas.microsoft.com/office/drawing/2010/main" val="0"/>
@@ -7527,7 +7468,7 @@
           </wp:anchor>
         </w:drawing>
       </w:r>
-      <w:bookmarkStart w:id="10" w:name="_Toc535595138"/>
+      <w:bookmarkStart w:id="11" w:name="_Toc535595138"/>
       <w:r>
         <w:rPr>
           <w:rStyle w:val="Ttulo2Car"/>
@@ -7540,7 +7481,7 @@
         </w:rPr>
         <w:t xml:space="preserve"> registro de movimiento gasto</w:t>
       </w:r>
-      <w:bookmarkEnd w:id="10"/>
+      <w:bookmarkEnd w:id="11"/>
       <w:r>
         <w:rPr>
           <w:lang w:val="es-CL"/>
@@ -7609,7 +7550,7 @@
                     </pic:cNvPicPr>
                   </pic:nvPicPr>
                   <pic:blipFill>
-                    <a:blip r:embed="rId15">
+                    <a:blip r:embed="rId14">
                       <a:extLst>
                         <a:ext uri="{28A0092B-C50C-407E-A947-70E740481C1C}">
                           <a14:useLocalDpi xmlns:a14="http://schemas.microsoft.com/office/drawing/2010/main" val="0"/>
@@ -7695,7 +7636,7 @@
                     </pic:cNvPicPr>
                   </pic:nvPicPr>
                   <pic:blipFill>
-                    <a:blip r:embed="rId16">
+                    <a:blip r:embed="rId15">
                       <a:extLst>
                         <a:ext uri="{28A0092B-C50C-407E-A947-70E740481C1C}">
                           <a14:useLocalDpi xmlns:a14="http://schemas.microsoft.com/office/drawing/2010/main" val="0"/>
@@ -7741,7 +7682,7 @@
           <w:lang w:val="es-CL"/>
         </w:rPr>
       </w:pPr>
-      <w:bookmarkStart w:id="11" w:name="_Toc535595141"/>
+      <w:bookmarkStart w:id="12" w:name="_Toc535595141"/>
     </w:p>
     <w:p>
       <w:pPr>
@@ -7757,7 +7698,7 @@
         </w:rPr>
         <w:t>Detalles finales formulario GASTOS</w:t>
       </w:r>
-      <w:bookmarkEnd w:id="11"/>
+      <w:bookmarkEnd w:id="12"/>
     </w:p>
     <w:p>
       <w:pPr>
@@ -7850,7 +7791,7 @@
                     </pic:cNvPicPr>
                   </pic:nvPicPr>
                   <pic:blipFill>
-                    <a:blip r:embed="rId23">
+                    <a:blip r:embed="rId22">
                       <a:extLst>
                         <a:ext uri="{28A0092B-C50C-407E-A947-70E740481C1C}">
                           <a14:useLocalDpi xmlns:a14="http://schemas.microsoft.com/office/drawing/2010/main" val="0"/>
@@ -7916,7 +7857,7 @@
                     </pic:cNvPicPr>
                   </pic:nvPicPr>
                   <pic:blipFill>
-                    <a:blip r:embed="rId24">
+                    <a:blip r:embed="rId23">
                       <a:extLst>
                         <a:ext uri="{28A0092B-C50C-407E-A947-70E740481C1C}">
                           <a14:useLocalDpi xmlns:a14="http://schemas.microsoft.com/office/drawing/2010/main" val="0"/>
@@ -8090,7 +8031,7 @@
                     </pic:cNvPicPr>
                   </pic:nvPicPr>
                   <pic:blipFill>
-                    <a:blip r:embed="rId25">
+                    <a:blip r:embed="rId24">
                       <a:extLst>
                         <a:ext uri="{28A0092B-C50C-407E-A947-70E740481C1C}">
                           <a14:useLocalDpi xmlns:a14="http://schemas.microsoft.com/office/drawing/2010/main" val="0"/>
@@ -8184,7 +8125,7 @@
                     </pic:cNvPicPr>
                   </pic:nvPicPr>
                   <pic:blipFill>
-                    <a:blip r:embed="rId26">
+                    <a:blip r:embed="rId25">
                       <a:extLst>
                         <a:ext uri="{28A0092B-C50C-407E-A947-70E740481C1C}">
                           <a14:useLocalDpi xmlns:a14="http://schemas.microsoft.com/office/drawing/2010/main" val="0"/>
@@ -8270,7 +8211,7 @@
                     </pic:cNvPicPr>
                   </pic:nvPicPr>
                   <pic:blipFill>
-                    <a:blip r:embed="rId27">
+                    <a:blip r:embed="rId26">
                       <a:extLst>
                         <a:ext uri="{28A0092B-C50C-407E-A947-70E740481C1C}">
                           <a14:useLocalDpi xmlns:a14="http://schemas.microsoft.com/office/drawing/2010/main" val="0"/>
@@ -8369,7 +8310,7 @@
           <w:lang w:val="es-CL" w:eastAsia="es-ES_tradnl"/>
         </w:rPr>
       </w:pPr>
-      <w:bookmarkStart w:id="12" w:name="_Toc535595142"/>
+      <w:bookmarkStart w:id="13" w:name="_Toc535595142"/>
       <w:r>
         <w:rPr>
           <w:rFonts w:eastAsia="Times New Roman"/>
@@ -8381,13 +8322,13 @@
           <wp:anchor distT="0" distB="0" distL="114300" distR="114300" simplePos="0" relativeHeight="251720704" behindDoc="0" locked="0" layoutInCell="1" allowOverlap="1" wp14:anchorId="2E9B55BD" wp14:editId="1835118C">
             <wp:simplePos x="0" y="0"/>
             <wp:positionH relativeFrom="column">
-              <wp:posOffset>-735330</wp:posOffset>
+              <wp:posOffset>-765810</wp:posOffset>
             </wp:positionH>
             <wp:positionV relativeFrom="paragraph">
-              <wp:posOffset>325120</wp:posOffset>
+              <wp:posOffset>328930</wp:posOffset>
             </wp:positionV>
-            <wp:extent cx="7185025" cy="603250"/>
-            <wp:effectExtent l="0" t="0" r="0" b="6350"/>
+            <wp:extent cx="7213600" cy="495300"/>
+            <wp:effectExtent l="0" t="0" r="6350" b="0"/>
             <wp:wrapSquare wrapText="bothSides"/>
             <wp:docPr id="66" name="Imagen 66" descr="C:\xampp\htdocs\control\DOCUMENTACION\manual\INFORMEMENU.png"/>
             <wp:cNvGraphicFramePr>
@@ -8402,23 +8343,21 @@
                       <a:picLocks noChangeAspect="1" noChangeArrowheads="1"/>
                     </pic:cNvPicPr>
                   </pic:nvPicPr>
-                  <pic:blipFill>
-                    <a:blip r:embed="rId31">
+                  <pic:blipFill rotWithShape="1">
+                    <a:blip r:embed="rId30">
                       <a:extLst>
                         <a:ext uri="{28A0092B-C50C-407E-A947-70E740481C1C}">
                           <a14:useLocalDpi xmlns:a14="http://schemas.microsoft.com/office/drawing/2010/main" val="0"/>
                         </a:ext>
                       </a:extLst>
                     </a:blip>
-                    <a:srcRect/>
-                    <a:stretch>
-                      <a:fillRect/>
-                    </a:stretch>
+                    <a:srcRect l="3977"/>
+                    <a:stretch/>
                   </pic:blipFill>
                   <pic:spPr bwMode="auto">
                     <a:xfrm>
                       <a:off x="0" y="0"/>
-                      <a:ext cx="7185025" cy="603250"/>
+                      <a:ext cx="7213600" cy="495300"/>
                     </a:xfrm>
                     <a:prstGeom prst="rect">
                       <a:avLst/>
@@ -8427,6 +8366,11 @@
                     <a:ln>
                       <a:noFill/>
                     </a:ln>
+                    <a:extLst>
+                      <a:ext uri="{53640926-AAD7-44D8-BBD7-CCE9431645EC}">
+                        <a14:shadowObscured xmlns:a14="http://schemas.microsoft.com/office/drawing/2010/main"/>
+                      </a:ext>
+                    </a:extLst>
                   </pic:spPr>
                 </pic:pic>
               </a:graphicData>
@@ -8447,7 +8391,7 @@
         </w:rPr>
         <w:t>Informes</w:t>
       </w:r>
-      <w:bookmarkEnd w:id="12"/>
+      <w:bookmarkEnd w:id="13"/>
     </w:p>
     <w:p>
       <w:pPr>
@@ -9071,7 +9015,7 @@
                     </pic:cNvPicPr>
                   </pic:nvPicPr>
                   <pic:blipFill>
-                    <a:blip r:embed="rId32">
+                    <a:blip r:embed="rId31">
                       <a:extLst>
                         <a:ext uri="{28A0092B-C50C-407E-A947-70E740481C1C}">
                           <a14:useLocalDpi xmlns:a14="http://schemas.microsoft.com/office/drawing/2010/main" val="0"/>
@@ -9250,7 +9194,7 @@
                     </pic:cNvPicPr>
                   </pic:nvPicPr>
                   <pic:blipFill>
-                    <a:blip r:embed="rId33">
+                    <a:blip r:embed="rId32">
                       <a:extLst>
                         <a:ext uri="{28A0092B-C50C-407E-A947-70E740481C1C}">
                           <a14:useLocalDpi xmlns:a14="http://schemas.microsoft.com/office/drawing/2010/main" val="0"/>
@@ -9422,7 +9366,7 @@
                     </pic:cNvPicPr>
                   </pic:nvPicPr>
                   <pic:blipFill>
-                    <a:blip r:embed="rId34">
+                    <a:blip r:embed="rId33">
                       <a:extLst>
                         <a:ext uri="{28A0092B-C50C-407E-A947-70E740481C1C}">
                           <a14:useLocalDpi xmlns:a14="http://schemas.microsoft.com/office/drawing/2010/main" val="0"/>
@@ -9502,7 +9446,7 @@
                     </pic:cNvPicPr>
                   </pic:nvPicPr>
                   <pic:blipFill>
-                    <a:blip r:embed="rId35">
+                    <a:blip r:embed="rId34">
                       <a:extLst>
                         <a:ext uri="{28A0092B-C50C-407E-A947-70E740481C1C}">
                           <a14:useLocalDpi xmlns:a14="http://schemas.microsoft.com/office/drawing/2010/main" val="0"/>
@@ -9574,7 +9518,7 @@
           <w:lang w:val="es-CL"/>
         </w:rPr>
       </w:pPr>
-      <w:bookmarkStart w:id="13" w:name="_Toc535595143"/>
+      <w:bookmarkStart w:id="14" w:name="_Toc535595143"/>
       <w:r>
         <w:rPr>
           <w:lang w:val="es-CL"/>
@@ -9594,7 +9538,7 @@
         </w:rPr>
         <w:t>.</w:t>
       </w:r>
-      <w:bookmarkEnd w:id="13"/>
+      <w:bookmarkEnd w:id="14"/>
     </w:p>
     <w:p>
       <w:pPr>
@@ -9611,7 +9555,7 @@
           <w:lang w:val="es-CL"/>
         </w:rPr>
       </w:pPr>
-      <w:bookmarkStart w:id="14" w:name="_Toc535595144"/>
+      <w:bookmarkStart w:id="15" w:name="_Toc535595144"/>
       <w:r>
         <w:rPr>
           <w:lang w:val="es-CL"/>
@@ -9654,7 +9598,7 @@
         </w:rPr>
         <w:t xml:space="preserve"> </w:t>
       </w:r>
-      <w:bookmarkEnd w:id="14"/>
+      <w:bookmarkEnd w:id="15"/>
       <w:r>
         <w:rPr>
           <w:lang w:val="es-CL"/>
@@ -9707,7 +9651,7 @@
                     </pic:cNvPicPr>
                   </pic:nvPicPr>
                   <pic:blipFill>
-                    <a:blip r:embed="rId36">
+                    <a:blip r:embed="rId35">
                       <a:extLst>
                         <a:ext uri="{28A0092B-C50C-407E-A947-70E740481C1C}">
                           <a14:useLocalDpi xmlns:a14="http://schemas.microsoft.com/office/drawing/2010/main" val="0"/>
@@ -9775,7 +9719,7 @@
           <w:lang w:val="es-CL"/>
         </w:rPr>
       </w:pPr>
-      <w:bookmarkStart w:id="15" w:name="_Toc535595145"/>
+      <w:bookmarkStart w:id="16" w:name="_Toc535595145"/>
       <w:r>
         <w:rPr>
           <w:lang w:val="es-CL"/>
@@ -9787,13 +9731,7 @@
         <w:rPr>
           <w:lang w:val="es-CL"/>
         </w:rPr>
-        <w:t xml:space="preserve"> Subvención SEP </w:t>
-      </w:r>
-      <w:r>
-        <w:rPr>
-          <w:lang w:val="es-CL"/>
-        </w:rPr>
-        <w:t>del ESTABLECIMIENTO “Escuela De Adultos Rio Sur”</w:t>
+        <w:t xml:space="preserve"> Subvención SEP del ESTABLECIMIENTO “Escuela De Adultos Rio Sur”</w:t>
       </w:r>
       <w:r>
         <w:rPr>
@@ -9801,7 +9739,7 @@
         </w:rPr>
         <w:t>.</w:t>
       </w:r>
-      <w:bookmarkEnd w:id="15"/>
+      <w:bookmarkEnd w:id="16"/>
     </w:p>
     <w:p>
       <w:pPr>
@@ -9850,7 +9788,7 @@
                     </pic:cNvPicPr>
                   </pic:nvPicPr>
                   <pic:blipFill>
-                    <a:blip r:embed="rId37">
+                    <a:blip r:embed="rId36">
                       <a:extLst>
                         <a:ext uri="{28A0092B-C50C-407E-A947-70E740481C1C}">
                           <a14:useLocalDpi xmlns:a14="http://schemas.microsoft.com/office/drawing/2010/main" val="0"/>
@@ -9917,7 +9855,7 @@
           <w:lang w:val="es-CL"/>
         </w:rPr>
       </w:pPr>
-      <w:bookmarkStart w:id="16" w:name="_Toc535595146"/>
+      <w:bookmarkStart w:id="17" w:name="_Toc535595146"/>
       <w:r>
         <w:rPr>
           <w:lang w:val="es-CL"/>
@@ -9929,15 +9867,9 @@
         <w:rPr>
           <w:lang w:val="es-CL"/>
         </w:rPr>
-        <w:t xml:space="preserve"> </w:t>
-      </w:r>
-      <w:r>
-        <w:rPr>
-          <w:lang w:val="es-CL"/>
-        </w:rPr>
-        <w:t>“Escuela De Adultos Rio Sur”.</w:t>
-      </w:r>
-      <w:bookmarkEnd w:id="16"/>
+        <w:t xml:space="preserve"> “Escuela De Adultos Rio Sur”.</w:t>
+      </w:r>
+      <w:bookmarkEnd w:id="17"/>
     </w:p>
     <w:p>
       <w:pPr>
@@ -9978,7 +9910,7 @@
                     </pic:cNvPicPr>
                   </pic:nvPicPr>
                   <pic:blipFill>
-                    <a:blip r:embed="rId38" cstate="print">
+                    <a:blip r:embed="rId37" cstate="print">
                       <a:extLst>
                         <a:ext uri="{28A0092B-C50C-407E-A947-70E740481C1C}">
                           <a14:useLocalDpi xmlns:a14="http://schemas.microsoft.com/office/drawing/2010/main" val="0"/>
@@ -10080,7 +10012,7 @@
           <w:lang w:val="es-CL"/>
         </w:rPr>
       </w:pPr>
-      <w:bookmarkStart w:id="17" w:name="_Toc535595147"/>
+      <w:bookmarkStart w:id="18" w:name="_Toc535595147"/>
       <w:r>
         <w:rPr>
           <w:lang w:val="es-CL"/>
@@ -10094,23 +10026,7 @@
         </w:rPr>
         <w:t xml:space="preserve"> por resumen</w:t>
       </w:r>
-      <w:r>
-        <w:rPr>
-          <w:b/>
-          <w:color w:val="FF0000"/>
-          <w:lang w:val="es-CL"/>
-        </w:rPr>
-        <w:t>.</w:t>
-      </w:r>
-      <w:bookmarkEnd w:id="17"/>
-      <w:r>
-        <w:rPr>
-          <w:b/>
-          <w:color w:val="FF0000"/>
-          <w:lang w:val="es-CL"/>
-        </w:rPr>
-        <w:t xml:space="preserve"> (cambiar imagen – no muestra gastos)</w:t>
-      </w:r>
+      <w:bookmarkEnd w:id="18"/>
     </w:p>
     <w:p>
       <w:pPr>
@@ -10126,66 +10042,32 @@
           <w:lang w:val="es-CL"/>
         </w:rPr>
       </w:pPr>
-      <w:bookmarkStart w:id="18" w:name="_Toc535595148"/>
-      <w:r>
-        <w:rPr>
-          <w:lang w:val="es-CL"/>
-        </w:rPr>
-        <w:t>Informe MANT</w:t>
-      </w:r>
-      <w:r>
-        <w:rPr>
-          <w:lang w:val="es-CL"/>
-        </w:rPr>
-        <w:t>ENIMIENTO (MANT</w:t>
-      </w:r>
-      <w:r>
-        <w:rPr>
-          <w:lang w:val="es-CL"/>
-        </w:rPr>
-        <w:t>TO</w:t>
-      </w:r>
-      <w:r>
-        <w:rPr>
-          <w:lang w:val="es-CL"/>
-        </w:rPr>
-        <w:t>)</w:t>
-      </w:r>
-      <w:r>
-        <w:rPr>
-          <w:lang w:val="es-CL"/>
-        </w:rPr>
-        <w:t>.</w:t>
-      </w:r>
-      <w:bookmarkEnd w:id="18"/>
-    </w:p>
-    <w:p>
-      <w:pPr>
-        <w:jc w:val="both"/>
-        <w:rPr>
-          <w:b/>
-          <w:lang w:val="es-CL"/>
-        </w:rPr>
-      </w:pPr>
-      <w:r>
-        <w:rPr>
-          <w:b/>
+      <w:bookmarkStart w:id="19" w:name="_Toc535595148"/>
+      <w:r>
+        <w:rPr>
+          <w:lang w:val="es-CL"/>
+        </w:rPr>
+        <w:t>Informe MANTENIMIENTO (MANTTO).</w:t>
+      </w:r>
+      <w:bookmarkEnd w:id="19"/>
+    </w:p>
+    <w:p>
+      <w:pPr>
+        <w:jc w:val="both"/>
+        <w:rPr>
+          <w:b/>
+          <w:lang w:val="es-CL"/>
+        </w:rPr>
+      </w:pPr>
+      <w:r>
+        <w:rPr>
           <w:noProof/>
-          <w:lang w:val="es-ES" w:eastAsia="es-ES"/>
         </w:rPr>
         <w:drawing>
-          <wp:anchor distT="0" distB="0" distL="114300" distR="114300" simplePos="0" relativeHeight="251745280" behindDoc="0" locked="0" layoutInCell="1" allowOverlap="1" wp14:anchorId="4F3ED656" wp14:editId="38B17889">
-            <wp:simplePos x="0" y="0"/>
-            <wp:positionH relativeFrom="margin">
-              <wp:posOffset>24765</wp:posOffset>
-            </wp:positionH>
-            <wp:positionV relativeFrom="paragraph">
-              <wp:posOffset>296314</wp:posOffset>
-            </wp:positionV>
-            <wp:extent cx="5692140" cy="3973195"/>
-            <wp:effectExtent l="0" t="0" r="0" b="1905"/>
-            <wp:wrapSquare wrapText="bothSides"/>
-            <wp:docPr id="17" name="Imagen 17" descr="C:\Users\ceace\Desktop\manual\resumen manntto.png"/>
+          <wp:inline distT="0" distB="0" distL="0" distR="0" wp14:anchorId="225283D1" wp14:editId="031E4750">
+            <wp:extent cx="5612130" cy="4341495"/>
+            <wp:effectExtent l="0" t="0" r="7620" b="1905"/>
+            <wp:docPr id="29" name="Imagen 29"/>
             <wp:cNvGraphicFramePr>
               <a:graphicFrameLocks xmlns:a="http://schemas.openxmlformats.org/drawingml/2006/main" noChangeAspect="1"/>
             </wp:cNvGraphicFramePr>
@@ -10193,47 +10075,28 @@
               <a:graphicData uri="http://schemas.openxmlformats.org/drawingml/2006/picture">
                 <pic:pic xmlns:pic="http://schemas.openxmlformats.org/drawingml/2006/picture">
                   <pic:nvPicPr>
-                    <pic:cNvPr id="0" name="Picture 1" descr="C:\Users\ceace\Desktop\manual\resumen manntto.png"/>
-                    <pic:cNvPicPr>
-                      <a:picLocks noChangeAspect="1" noChangeArrowheads="1"/>
-                    </pic:cNvPicPr>
+                    <pic:cNvPr id="1" name=""/>
+                    <pic:cNvPicPr/>
                   </pic:nvPicPr>
                   <pic:blipFill>
-                    <a:blip r:embed="rId39">
-                      <a:extLst>
-                        <a:ext uri="{28A0092B-C50C-407E-A947-70E740481C1C}">
-                          <a14:useLocalDpi xmlns:a14="http://schemas.microsoft.com/office/drawing/2010/main" val="0"/>
-                        </a:ext>
-                      </a:extLst>
-                    </a:blip>
-                    <a:srcRect/>
+                    <a:blip r:embed="rId38"/>
                     <a:stretch>
                       <a:fillRect/>
                     </a:stretch>
                   </pic:blipFill>
-                  <pic:spPr bwMode="auto">
+                  <pic:spPr>
                     <a:xfrm>
                       <a:off x="0" y="0"/>
-                      <a:ext cx="5692140" cy="3973195"/>
+                      <a:ext cx="5612130" cy="4341495"/>
                     </a:xfrm>
                     <a:prstGeom prst="rect">
                       <a:avLst/>
                     </a:prstGeom>
-                    <a:noFill/>
-                    <a:ln>
-                      <a:noFill/>
-                    </a:ln>
                   </pic:spPr>
                 </pic:pic>
               </a:graphicData>
             </a:graphic>
-            <wp14:sizeRelH relativeFrom="margin">
-              <wp14:pctWidth>0</wp14:pctWidth>
-            </wp14:sizeRelH>
-            <wp14:sizeRelV relativeFrom="margin">
-              <wp14:pctHeight>0</wp14:pctHeight>
-            </wp14:sizeRelV>
-          </wp:anchor>
+          </wp:inline>
         </w:drawing>
       </w:r>
     </w:p>
@@ -10358,7 +10221,7 @@
                     </pic:cNvPicPr>
                   </pic:nvPicPr>
                   <pic:blipFill>
-                    <a:blip r:embed="rId40">
+                    <a:blip r:embed="rId39">
                       <a:extLst>
                         <a:ext uri="{28A0092B-C50C-407E-A947-70E740481C1C}">
                           <a14:useLocalDpi xmlns:a14="http://schemas.microsoft.com/office/drawing/2010/main" val="0"/>
@@ -10460,7 +10323,7 @@
                     </pic:cNvPicPr>
                   </pic:nvPicPr>
                   <pic:blipFill>
-                    <a:blip r:embed="rId35">
+                    <a:blip r:embed="rId34">
                       <a:extLst>
                         <a:ext uri="{28A0092B-C50C-407E-A947-70E740481C1C}">
                           <a14:useLocalDpi xmlns:a14="http://schemas.microsoft.com/office/drawing/2010/main" val="0"/>
@@ -10534,7 +10397,7 @@
           <w:lang w:val="es-CL"/>
         </w:rPr>
       </w:pPr>
-      <w:bookmarkStart w:id="19" w:name="_Toc535595149"/>
+      <w:bookmarkStart w:id="20" w:name="_Toc535595149"/>
       <w:r>
         <w:rPr>
           <w:lang w:val="es-CL"/>
@@ -10542,7 +10405,7 @@
         <w:lastRenderedPageBreak/>
         <w:t>Informe SEP.</w:t>
       </w:r>
-      <w:bookmarkEnd w:id="19"/>
+      <w:bookmarkEnd w:id="20"/>
       <w:r>
         <w:rPr>
           <w:b/>
@@ -10551,22 +10414,6 @@
         </w:rPr>
         <w:t xml:space="preserve"> </w:t>
       </w:r>
-      <w:r>
-        <w:rPr>
-          <w:b/>
-          <w:color w:val="FF0000"/>
-          <w:lang w:val="es-CL"/>
-        </w:rPr>
-        <w:t>(cambiar imagen – no muestra gastos)</w:t>
-      </w:r>
-      <w:r>
-        <w:rPr>
-          <w:b/>
-          <w:color w:val="FF0000"/>
-          <w:lang w:val="es-CL"/>
-        </w:rPr>
-        <w:t>.</w:t>
-      </w:r>
     </w:p>
     <w:p>
       <w:pPr>
@@ -10577,21 +10424,12 @@
       <w:r>
         <w:rPr>
           <w:noProof/>
-          <w:lang w:val="es-ES" w:eastAsia="es-ES"/>
         </w:rPr>
         <w:drawing>
-          <wp:anchor distT="0" distB="0" distL="114300" distR="114300" simplePos="0" relativeHeight="251747328" behindDoc="0" locked="0" layoutInCell="1" allowOverlap="1" wp14:anchorId="0B69F62A" wp14:editId="7B156D4A">
-            <wp:simplePos x="0" y="0"/>
-            <wp:positionH relativeFrom="margin">
-              <wp:posOffset>-49818</wp:posOffset>
-            </wp:positionH>
-            <wp:positionV relativeFrom="paragraph">
-              <wp:posOffset>287078</wp:posOffset>
-            </wp:positionV>
-            <wp:extent cx="5770880" cy="4488815"/>
-            <wp:effectExtent l="0" t="0" r="0" b="0"/>
-            <wp:wrapSquare wrapText="bothSides"/>
-            <wp:docPr id="47" name="Imagen 47" descr="C:\Users\ceace\Desktop\manual\resumenSEP.png"/>
+          <wp:inline distT="0" distB="0" distL="0" distR="0" wp14:anchorId="7F2389EC" wp14:editId="115C065B">
+            <wp:extent cx="6030651" cy="4648200"/>
+            <wp:effectExtent l="0" t="0" r="8255" b="0"/>
+            <wp:docPr id="30" name="Imagen 30"/>
             <wp:cNvGraphicFramePr>
               <a:graphicFrameLocks xmlns:a="http://schemas.openxmlformats.org/drawingml/2006/main" noChangeAspect="1"/>
             </wp:cNvGraphicFramePr>
@@ -10599,47 +10437,28 @@
               <a:graphicData uri="http://schemas.openxmlformats.org/drawingml/2006/picture">
                 <pic:pic xmlns:pic="http://schemas.openxmlformats.org/drawingml/2006/picture">
                   <pic:nvPicPr>
-                    <pic:cNvPr id="0" name="Picture 4" descr="C:\Users\ceace\Desktop\manual\resumenSEP.png"/>
-                    <pic:cNvPicPr>
-                      <a:picLocks noChangeAspect="1" noChangeArrowheads="1"/>
-                    </pic:cNvPicPr>
+                    <pic:cNvPr id="1" name=""/>
+                    <pic:cNvPicPr/>
                   </pic:nvPicPr>
                   <pic:blipFill>
-                    <a:blip r:embed="rId41">
-                      <a:extLst>
-                        <a:ext uri="{28A0092B-C50C-407E-A947-70E740481C1C}">
-                          <a14:useLocalDpi xmlns:a14="http://schemas.microsoft.com/office/drawing/2010/main" val="0"/>
-                        </a:ext>
-                      </a:extLst>
-                    </a:blip>
-                    <a:srcRect/>
+                    <a:blip r:embed="rId40"/>
                     <a:stretch>
                       <a:fillRect/>
                     </a:stretch>
                   </pic:blipFill>
-                  <pic:spPr bwMode="auto">
+                  <pic:spPr>
                     <a:xfrm>
                       <a:off x="0" y="0"/>
-                      <a:ext cx="5770880" cy="4488815"/>
+                      <a:ext cx="6034367" cy="4651064"/>
                     </a:xfrm>
                     <a:prstGeom prst="rect">
                       <a:avLst/>
                     </a:prstGeom>
-                    <a:noFill/>
-                    <a:ln>
-                      <a:noFill/>
-                    </a:ln>
                   </pic:spPr>
                 </pic:pic>
               </a:graphicData>
             </a:graphic>
-            <wp14:sizeRelH relativeFrom="margin">
-              <wp14:pctWidth>0</wp14:pctWidth>
-            </wp14:sizeRelH>
-            <wp14:sizeRelV relativeFrom="margin">
-              <wp14:pctHeight>0</wp14:pctHeight>
-            </wp14:sizeRelV>
-          </wp:anchor>
+          </wp:inline>
         </w:drawing>
       </w:r>
     </w:p>
@@ -10665,7 +10484,7 @@
           <w:lang w:val="es-CL"/>
         </w:rPr>
       </w:pPr>
-      <w:bookmarkStart w:id="20" w:name="_Toc535595150"/>
+      <w:bookmarkStart w:id="21" w:name="_Toc535595150"/>
       <w:r>
         <w:rPr>
           <w:lang w:val="es-CL"/>
@@ -10673,29 +10492,13 @@
         <w:lastRenderedPageBreak/>
         <w:t>Informe SC-VTF</w:t>
       </w:r>
-      <w:bookmarkEnd w:id="20"/>
+      <w:bookmarkEnd w:id="21"/>
       <w:r>
         <w:rPr>
           <w:lang w:val="es-CL"/>
         </w:rPr>
         <w:t xml:space="preserve"> </w:t>
       </w:r>
-      <w:r>
-        <w:rPr>
-          <w:b/>
-          <w:color w:val="FF0000"/>
-          <w:lang w:val="es-CL"/>
-        </w:rPr>
-        <w:t>(cambiar imagen – no muestra gastos)</w:t>
-      </w:r>
-      <w:r>
-        <w:rPr>
-          <w:b/>
-          <w:color w:val="FF0000"/>
-          <w:lang w:val="es-CL"/>
-        </w:rPr>
-        <w:t>.</w:t>
-      </w:r>
     </w:p>
     <w:p>
       <w:pPr>
@@ -10706,21 +10509,12 @@
       <w:r>
         <w:rPr>
           <w:noProof/>
-          <w:lang w:val="es-ES" w:eastAsia="es-ES"/>
         </w:rPr>
         <w:drawing>
-          <wp:anchor distT="0" distB="0" distL="114300" distR="114300" simplePos="0" relativeHeight="251748352" behindDoc="0" locked="0" layoutInCell="1" allowOverlap="1" wp14:anchorId="000EAD64" wp14:editId="4E1E9265">
-            <wp:simplePos x="0" y="0"/>
-            <wp:positionH relativeFrom="margin">
-              <wp:posOffset>-49588</wp:posOffset>
-            </wp:positionH>
-            <wp:positionV relativeFrom="paragraph">
-              <wp:posOffset>195638</wp:posOffset>
-            </wp:positionV>
-            <wp:extent cx="5653405" cy="4206240"/>
-            <wp:effectExtent l="0" t="0" r="0" b="0"/>
-            <wp:wrapSquare wrapText="bothSides"/>
-            <wp:docPr id="48" name="Imagen 48" descr="C:\Users\ceace\Desktop\manual\resumenSCVTF.png"/>
+          <wp:inline distT="0" distB="0" distL="0" distR="0" wp14:anchorId="366082D5" wp14:editId="337C6C44">
+            <wp:extent cx="5612130" cy="4314825"/>
+            <wp:effectExtent l="0" t="0" r="7620" b="9525"/>
+            <wp:docPr id="31" name="Imagen 31"/>
             <wp:cNvGraphicFramePr>
               <a:graphicFrameLocks xmlns:a="http://schemas.openxmlformats.org/drawingml/2006/main" noChangeAspect="1"/>
             </wp:cNvGraphicFramePr>
@@ -10728,47 +10522,28 @@
               <a:graphicData uri="http://schemas.openxmlformats.org/drawingml/2006/picture">
                 <pic:pic xmlns:pic="http://schemas.openxmlformats.org/drawingml/2006/picture">
                   <pic:nvPicPr>
-                    <pic:cNvPr id="0" name="Picture 5" descr="C:\Users\ceace\Desktop\manual\resumenSCVTF.png"/>
-                    <pic:cNvPicPr>
-                      <a:picLocks noChangeAspect="1" noChangeArrowheads="1"/>
-                    </pic:cNvPicPr>
+                    <pic:cNvPr id="1" name=""/>
+                    <pic:cNvPicPr/>
                   </pic:nvPicPr>
                   <pic:blipFill>
-                    <a:blip r:embed="rId42">
-                      <a:extLst>
-                        <a:ext uri="{28A0092B-C50C-407E-A947-70E740481C1C}">
-                          <a14:useLocalDpi xmlns:a14="http://schemas.microsoft.com/office/drawing/2010/main" val="0"/>
-                        </a:ext>
-                      </a:extLst>
-                    </a:blip>
-                    <a:srcRect/>
+                    <a:blip r:embed="rId41"/>
                     <a:stretch>
                       <a:fillRect/>
                     </a:stretch>
                   </pic:blipFill>
-                  <pic:spPr bwMode="auto">
+                  <pic:spPr>
                     <a:xfrm>
                       <a:off x="0" y="0"/>
-                      <a:ext cx="5653405" cy="4206240"/>
+                      <a:ext cx="5612130" cy="4314825"/>
                     </a:xfrm>
                     <a:prstGeom prst="rect">
                       <a:avLst/>
                     </a:prstGeom>
-                    <a:noFill/>
-                    <a:ln>
-                      <a:noFill/>
-                    </a:ln>
                   </pic:spPr>
                 </pic:pic>
               </a:graphicData>
             </a:graphic>
-            <wp14:sizeRelH relativeFrom="margin">
-              <wp14:pctWidth>0</wp14:pctWidth>
-            </wp14:sizeRelH>
-            <wp14:sizeRelV relativeFrom="margin">
-              <wp14:pctHeight>0</wp14:pctHeight>
-            </wp14:sizeRelV>
-          </wp:anchor>
+          </wp:inline>
         </w:drawing>
       </w:r>
     </w:p>
@@ -10799,14 +10574,6 @@
         </w:rPr>
         <w:br w:type="page"/>
       </w:r>
-    </w:p>
-    <w:p>
-      <w:pPr>
-        <w:rPr>
-          <w:b/>
-          <w:lang w:val="es-CL"/>
-        </w:rPr>
-      </w:pPr>
     </w:p>
     <w:p>
       <w:pPr>
@@ -10817,24 +10584,7 @@
           <w:lang w:val="es-CL" w:eastAsia="es-ES_tradnl"/>
         </w:rPr>
       </w:pPr>
-      <w:bookmarkStart w:id="21" w:name="_Toc535595151"/>
-      <w:r>
-        <w:rPr>
-          <w:rFonts w:eastAsia="Times New Roman"/>
-          <w:lang w:val="es-CL" w:eastAsia="es-ES_tradnl"/>
-        </w:rPr>
-        <w:t>Configuraciones</w:t>
-      </w:r>
-      <w:bookmarkEnd w:id="21"/>
-    </w:p>
-    <w:p>
-      <w:pPr>
-        <w:rPr>
-          <w:rFonts w:ascii="Times New Roman" w:eastAsia="Times New Roman" w:hAnsi="Times New Roman" w:cs="Times New Roman"/>
-          <w:b/>
-          <w:lang w:val="es-CL" w:eastAsia="es-ES_tradnl"/>
-        </w:rPr>
-      </w:pPr>
+      <w:bookmarkStart w:id="22" w:name="_Toc535595151"/>
       <w:r>
         <w:rPr>
           <w:rFonts w:ascii="Times New Roman" w:eastAsia="Times New Roman" w:hAnsi="Times New Roman" w:cs="Times New Roman"/>
@@ -10842,17 +10592,18 @@
           <w:noProof/>
           <w:lang w:val="es-ES" w:eastAsia="es-ES"/>
         </w:rPr>
+        <w:lastRenderedPageBreak/>
         <w:drawing>
           <wp:anchor distT="0" distB="0" distL="114300" distR="114300" simplePos="0" relativeHeight="251727872" behindDoc="0" locked="0" layoutInCell="1" allowOverlap="1" wp14:anchorId="05E307F6" wp14:editId="71B50C41">
             <wp:simplePos x="0" y="0"/>
             <wp:positionH relativeFrom="margin">
-              <wp:posOffset>-735330</wp:posOffset>
+              <wp:posOffset>-727710</wp:posOffset>
             </wp:positionH>
             <wp:positionV relativeFrom="paragraph">
-              <wp:posOffset>175260</wp:posOffset>
+              <wp:posOffset>571500</wp:posOffset>
             </wp:positionV>
-            <wp:extent cx="7090410" cy="457200"/>
-            <wp:effectExtent l="0" t="0" r="0" b="0"/>
+            <wp:extent cx="7080885" cy="457200"/>
+            <wp:effectExtent l="0" t="0" r="5715" b="0"/>
             <wp:wrapSquare wrapText="bothSides"/>
             <wp:docPr id="78" name="Imagen 78" descr="C:\xampp\htdocs\control\DOCUMENTACION\manual\configuraciojes.PNG"/>
             <wp:cNvGraphicFramePr>
@@ -10867,23 +10618,21 @@
                       <a:picLocks noChangeAspect="1" noChangeArrowheads="1"/>
                     </pic:cNvPicPr>
                   </pic:nvPicPr>
-                  <pic:blipFill>
-                    <a:blip r:embed="rId43" cstate="print">
+                  <pic:blipFill rotWithShape="1">
+                    <a:blip r:embed="rId42" cstate="print">
                       <a:extLst>
                         <a:ext uri="{28A0092B-C50C-407E-A947-70E740481C1C}">
                           <a14:useLocalDpi xmlns:a14="http://schemas.microsoft.com/office/drawing/2010/main" val="0"/>
                         </a:ext>
                       </a:extLst>
                     </a:blip>
-                    <a:srcRect/>
-                    <a:stretch>
-                      <a:fillRect/>
-                    </a:stretch>
+                    <a:srcRect l="4030"/>
+                    <a:stretch/>
                   </pic:blipFill>
                   <pic:spPr bwMode="auto">
                     <a:xfrm>
                       <a:off x="0" y="0"/>
-                      <a:ext cx="7090410" cy="457200"/>
+                      <a:ext cx="7080885" cy="457200"/>
                     </a:xfrm>
                     <a:prstGeom prst="rect">
                       <a:avLst/>
@@ -10892,6 +10641,11 @@
                     <a:ln>
                       <a:noFill/>
                     </a:ln>
+                    <a:extLst>
+                      <a:ext uri="{53640926-AAD7-44D8-BBD7-CCE9431645EC}">
+                        <a14:shadowObscured xmlns:a14="http://schemas.microsoft.com/office/drawing/2010/main"/>
+                      </a:ext>
+                    </a:extLst>
                   </pic:spPr>
                 </pic:pic>
               </a:graphicData>
@@ -10905,6 +10659,23 @@
           </wp:anchor>
         </w:drawing>
       </w:r>
+      <w:r>
+        <w:rPr>
+          <w:rFonts w:eastAsia="Times New Roman"/>
+          <w:lang w:val="es-CL" w:eastAsia="es-ES_tradnl"/>
+        </w:rPr>
+        <w:t>Configuraciones</w:t>
+      </w:r>
+      <w:bookmarkEnd w:id="22"/>
+    </w:p>
+    <w:p>
+      <w:pPr>
+        <w:rPr>
+          <w:rFonts w:ascii="Times New Roman" w:eastAsia="Times New Roman" w:hAnsi="Times New Roman" w:cs="Times New Roman"/>
+          <w:b/>
+          <w:lang w:val="es-CL" w:eastAsia="es-ES_tradnl"/>
+        </w:rPr>
+      </w:pPr>
     </w:p>
     <w:p>
       <w:pPr>
@@ -11040,7 +10811,7 @@
                     </pic:cNvPicPr>
                   </pic:nvPicPr>
                   <pic:blipFill>
-                    <a:blip r:embed="rId44">
+                    <a:blip r:embed="rId43">
                       <a:extLst>
                         <a:ext uri="{28A0092B-C50C-407E-A947-70E740481C1C}">
                           <a14:useLocalDpi xmlns:a14="http://schemas.microsoft.com/office/drawing/2010/main" val="0"/>
@@ -11102,22 +10873,28 @@
       </w:pPr>
       <w:r>
         <w:rPr>
+          <w:lang w:val="es-CL"/>
+        </w:rPr>
+        <w:t>Al seleccionar alguna opción del menú se desplegará una tabla mostrando todos los datos que esta cuenta. Contando que se puede agregar nuevos datos (ejemplo USUARIO) o para su modificación o simplemente su eliminación del sistema</w:t>
+      </w:r>
+    </w:p>
+    <w:p>
+      <w:pPr>
+        <w:ind w:firstLine="708"/>
+        <w:jc w:val="both"/>
+        <w:rPr>
+          <w:lang w:val="es-CL"/>
+        </w:rPr>
+      </w:pPr>
+      <w:r>
+        <w:rPr>
           <w:noProof/>
-          <w:lang w:val="es-ES" w:eastAsia="es-ES"/>
         </w:rPr>
         <w:drawing>
-          <wp:anchor distT="0" distB="0" distL="114300" distR="114300" simplePos="0" relativeHeight="251729920" behindDoc="0" locked="0" layoutInCell="1" allowOverlap="1" wp14:anchorId="71841C62" wp14:editId="7441C912">
-            <wp:simplePos x="0" y="0"/>
-            <wp:positionH relativeFrom="margin">
-              <wp:posOffset>-399151</wp:posOffset>
-            </wp:positionH>
-            <wp:positionV relativeFrom="paragraph">
-              <wp:posOffset>622061</wp:posOffset>
-            </wp:positionV>
-            <wp:extent cx="6447155" cy="2413000"/>
-            <wp:effectExtent l="0" t="0" r="0" b="6350"/>
-            <wp:wrapSquare wrapText="bothSides"/>
-            <wp:docPr id="81" name="Imagen 81" descr="C:\xampp\htdocs\control\DOCUMENTACION\manual\crearUSUARIO.png"/>
+          <wp:inline distT="0" distB="0" distL="0" distR="0" wp14:anchorId="327DD54E" wp14:editId="206CD5F9">
+            <wp:extent cx="5612130" cy="2127885"/>
+            <wp:effectExtent l="0" t="0" r="7620" b="5715"/>
+            <wp:docPr id="32" name="Imagen 32"/>
             <wp:cNvGraphicFramePr>
               <a:graphicFrameLocks xmlns:a="http://schemas.openxmlformats.org/drawingml/2006/main" noChangeAspect="1"/>
             </wp:cNvGraphicFramePr>
@@ -11125,85 +10902,53 @@
               <a:graphicData uri="http://schemas.openxmlformats.org/drawingml/2006/picture">
                 <pic:pic xmlns:pic="http://schemas.openxmlformats.org/drawingml/2006/picture">
                   <pic:nvPicPr>
-                    <pic:cNvPr id="0" name="Picture 32" descr="C:\xampp\htdocs\control\DOCUMENTACION\manual\crearUSUARIO.png"/>
-                    <pic:cNvPicPr>
-                      <a:picLocks noChangeAspect="1" noChangeArrowheads="1"/>
-                    </pic:cNvPicPr>
+                    <pic:cNvPr id="1" name=""/>
+                    <pic:cNvPicPr/>
                   </pic:nvPicPr>
                   <pic:blipFill>
-                    <a:blip r:embed="rId45">
-                      <a:extLst>
-                        <a:ext uri="{28A0092B-C50C-407E-A947-70E740481C1C}">
-                          <a14:useLocalDpi xmlns:a14="http://schemas.microsoft.com/office/drawing/2010/main" val="0"/>
-                        </a:ext>
-                      </a:extLst>
-                    </a:blip>
-                    <a:srcRect/>
+                    <a:blip r:embed="rId44"/>
                     <a:stretch>
                       <a:fillRect/>
                     </a:stretch>
                   </pic:blipFill>
-                  <pic:spPr bwMode="auto">
+                  <pic:spPr>
                     <a:xfrm>
                       <a:off x="0" y="0"/>
-                      <a:ext cx="6447155" cy="2413000"/>
+                      <a:ext cx="5612130" cy="2127885"/>
                     </a:xfrm>
                     <a:prstGeom prst="rect">
                       <a:avLst/>
                     </a:prstGeom>
-                    <a:noFill/>
-                    <a:ln>
-                      <a:noFill/>
-                    </a:ln>
                   </pic:spPr>
                 </pic:pic>
               </a:graphicData>
             </a:graphic>
-            <wp14:sizeRelH relativeFrom="margin">
-              <wp14:pctWidth>0</wp14:pctWidth>
-            </wp14:sizeRelH>
-            <wp14:sizeRelV relativeFrom="margin">
-              <wp14:pctHeight>0</wp14:pctHeight>
-            </wp14:sizeRelV>
-          </wp:anchor>
+          </wp:inline>
         </w:drawing>
       </w:r>
-      <w:r>
-        <w:rPr>
-          <w:lang w:val="es-CL"/>
-        </w:rPr>
-        <w:t>Al seleccionar alguna opción del menú se desplegará una tabla mostrando todos los datos que esta cuenta. Contando que se puede agregar nuevos datos (ejemplo USUARIO) o para su modificación o simplemente su eliminación del sistema.</w:t>
-      </w:r>
     </w:p>
     <w:p>
       <w:pPr>
         <w:ind w:firstLine="708"/>
-        <w:rPr>
-          <w:b/>
-          <w:color w:val="FF0000"/>
-          <w:lang w:val="es-CL"/>
-        </w:rPr>
-      </w:pPr>
-      <w:r>
-        <w:rPr>
-          <w:b/>
-          <w:color w:val="FF0000"/>
-          <w:lang w:val="es-CL"/>
-        </w:rPr>
-        <w:t>CAMBIAR LOS DATOS DE LOS USUARIOS</w:t>
-      </w:r>
-      <w:r>
-        <w:rPr>
-          <w:b/>
-          <w:color w:val="FF0000"/>
-          <w:lang w:val="es-CL"/>
-        </w:rPr>
-        <w:t>.    OJOOOOOOOOO!!!!!.</w:t>
-      </w:r>
+        <w:jc w:val="both"/>
+        <w:rPr>
+          <w:lang w:val="es-CL"/>
+        </w:rPr>
+      </w:pPr>
     </w:p>
     <w:p>
       <w:pPr>
         <w:ind w:firstLine="708"/>
+        <w:jc w:val="both"/>
+        <w:rPr>
+          <w:lang w:val="es-CL"/>
+        </w:rPr>
+      </w:pPr>
+    </w:p>
+    <w:p>
+      <w:pPr>
+        <w:ind w:firstLine="708"/>
+        <w:jc w:val="both"/>
         <w:rPr>
           <w:lang w:val="es-CL"/>
         </w:rPr>
@@ -11217,11 +10962,12 @@
           <w:lang w:val="es-CL"/>
         </w:rPr>
       </w:pPr>
-      <w:bookmarkStart w:id="22" w:name="_Toc535595152"/>
-      <w:r>
-        <w:rPr>
-          <w:lang w:val="es-CL"/>
-        </w:rPr>
+      <w:bookmarkStart w:id="23" w:name="_Toc535595152"/>
+      <w:r>
+        <w:rPr>
+          <w:lang w:val="es-CL"/>
+        </w:rPr>
+        <w:lastRenderedPageBreak/>
         <w:t>Creación de Usuario</w:t>
       </w:r>
       <w:r>
@@ -11230,7 +10976,7 @@
         </w:rPr>
         <w:t>, Colegio, Cuenta o Subvención.</w:t>
       </w:r>
-      <w:bookmarkEnd w:id="22"/>
+      <w:bookmarkEnd w:id="23"/>
     </w:p>
     <w:p>
       <w:pPr>
@@ -11275,7 +11021,7 @@
                     </pic:cNvPicPr>
                   </pic:nvPicPr>
                   <pic:blipFill>
-                    <a:blip r:embed="rId46">
+                    <a:blip r:embed="rId45">
                       <a:extLst>
                         <a:ext uri="{28A0092B-C50C-407E-A947-70E740481C1C}">
                           <a14:useLocalDpi xmlns:a14="http://schemas.microsoft.com/office/drawing/2010/main" val="0"/>
@@ -11350,7 +11096,7 @@
                     </pic:cNvPicPr>
                   </pic:nvPicPr>
                   <pic:blipFill>
-                    <a:blip r:embed="rId47">
+                    <a:blip r:embed="rId46">
                       <a:extLst>
                         <a:ext uri="{28A0092B-C50C-407E-A947-70E740481C1C}">
                           <a14:useLocalDpi xmlns:a14="http://schemas.microsoft.com/office/drawing/2010/main" val="0"/>
@@ -11443,7 +11189,7 @@
                     </pic:cNvPicPr>
                   </pic:nvPicPr>
                   <pic:blipFill>
-                    <a:blip r:embed="rId48">
+                    <a:blip r:embed="rId47">
                       <a:extLst>
                         <a:ext uri="{28A0092B-C50C-407E-A947-70E740481C1C}">
                           <a14:useLocalDpi xmlns:a14="http://schemas.microsoft.com/office/drawing/2010/main" val="0"/>
@@ -11525,7 +11271,7 @@
                     </pic:cNvPicPr>
                   </pic:nvPicPr>
                   <pic:blipFill>
-                    <a:blip r:embed="rId16">
+                    <a:blip r:embed="rId15">
                       <a:extLst>
                         <a:ext uri="{28A0092B-C50C-407E-A947-70E740481C1C}">
                           <a14:useLocalDpi xmlns:a14="http://schemas.microsoft.com/office/drawing/2010/main" val="0"/>
@@ -11576,7 +11322,7 @@
           <w:lang w:val="es-CL"/>
         </w:rPr>
       </w:pPr>
-      <w:bookmarkStart w:id="23" w:name="_Toc535595153"/>
+      <w:bookmarkStart w:id="24" w:name="_Toc535595153"/>
       <w:r>
         <w:rPr>
           <w:lang w:val="es-CL"/>
@@ -11584,7 +11330,7 @@
         <w:lastRenderedPageBreak/>
         <w:t>Editar datos.</w:t>
       </w:r>
-      <w:bookmarkEnd w:id="23"/>
+      <w:bookmarkEnd w:id="24"/>
     </w:p>
     <w:p>
       <w:pPr>
@@ -11633,7 +11379,7 @@
                     </pic:cNvPicPr>
                   </pic:nvPicPr>
                   <pic:blipFill>
-                    <a:blip r:embed="rId49">
+                    <a:blip r:embed="rId48">
                       <a:extLst>
                         <a:ext uri="{28A0092B-C50C-407E-A947-70E740481C1C}">
                           <a14:useLocalDpi xmlns:a14="http://schemas.microsoft.com/office/drawing/2010/main" val="0"/>
@@ -11738,7 +11484,7 @@
                     </pic:cNvPicPr>
                   </pic:nvPicPr>
                   <pic:blipFill>
-                    <a:blip r:embed="rId50">
+                    <a:blip r:embed="rId49">
                       <a:extLst>
                         <a:ext uri="{28A0092B-C50C-407E-A947-70E740481C1C}">
                           <a14:useLocalDpi xmlns:a14="http://schemas.microsoft.com/office/drawing/2010/main" val="0"/>
@@ -11822,7 +11568,7 @@
                     </pic:cNvPicPr>
                   </pic:nvPicPr>
                   <pic:blipFill>
-                    <a:blip r:embed="rId51">
+                    <a:blip r:embed="rId50">
                       <a:extLst>
                         <a:ext uri="{28A0092B-C50C-407E-A947-70E740481C1C}">
                           <a14:useLocalDpi xmlns:a14="http://schemas.microsoft.com/office/drawing/2010/main" val="0"/>
@@ -11983,7 +11729,7 @@
                     </pic:cNvPicPr>
                   </pic:nvPicPr>
                   <pic:blipFill>
-                    <a:blip r:embed="rId48">
+                    <a:blip r:embed="rId47">
                       <a:extLst>
                         <a:ext uri="{28A0092B-C50C-407E-A947-70E740481C1C}">
                           <a14:useLocalDpi xmlns:a14="http://schemas.microsoft.com/office/drawing/2010/main" val="0"/>
@@ -12067,7 +11813,7 @@
                     </pic:cNvPicPr>
                   </pic:nvPicPr>
                   <pic:blipFill>
-                    <a:blip r:embed="rId16">
+                    <a:blip r:embed="rId15">
                       <a:extLst>
                         <a:ext uri="{28A0092B-C50C-407E-A947-70E740481C1C}">
                           <a14:useLocalDpi xmlns:a14="http://schemas.microsoft.com/office/drawing/2010/main" val="0"/>
@@ -12162,7 +11908,7 @@
           <w:lang w:val="es-CL"/>
         </w:rPr>
       </w:pPr>
-      <w:bookmarkStart w:id="24" w:name="_Toc535595154"/>
+      <w:bookmarkStart w:id="25" w:name="_Toc535595154"/>
       <w:r>
         <w:rPr>
           <w:lang w:val="es-CL"/>
@@ -12170,7 +11916,7 @@
         <w:lastRenderedPageBreak/>
         <w:t>Eliminación de datos.</w:t>
       </w:r>
-      <w:bookmarkEnd w:id="24"/>
+      <w:bookmarkEnd w:id="25"/>
     </w:p>
     <w:p>
       <w:pPr>
@@ -12228,7 +11974,7 @@
                     </pic:cNvPicPr>
                   </pic:nvPicPr>
                   <pic:blipFill>
-                    <a:blip r:embed="rId49">
+                    <a:blip r:embed="rId48">
                       <a:extLst>
                         <a:ext uri="{28A0092B-C50C-407E-A947-70E740481C1C}">
                           <a14:useLocalDpi xmlns:a14="http://schemas.microsoft.com/office/drawing/2010/main" val="0"/>
@@ -12342,7 +12088,7 @@
                     </pic:cNvPicPr>
                   </pic:nvPicPr>
                   <pic:blipFill>
-                    <a:blip r:embed="rId52">
+                    <a:blip r:embed="rId51">
                       <a:extLst>
                         <a:ext uri="{28A0092B-C50C-407E-A947-70E740481C1C}">
                           <a14:useLocalDpi xmlns:a14="http://schemas.microsoft.com/office/drawing/2010/main" val="0"/>
@@ -12445,7 +12191,7 @@
                     </pic:cNvPicPr>
                   </pic:nvPicPr>
                   <pic:blipFill>
-                    <a:blip r:embed="rId53">
+                    <a:blip r:embed="rId52">
                       <a:extLst>
                         <a:ext uri="{28A0092B-C50C-407E-A947-70E740481C1C}">
                           <a14:useLocalDpi xmlns:a14="http://schemas.microsoft.com/office/drawing/2010/main" val="0"/>
@@ -13947,6 +13693,7 @@
     <w:lsdException w:name="HTML Sample" w:semiHidden="1" w:unhideWhenUsed="1"/>
     <w:lsdException w:name="HTML Typewriter" w:semiHidden="1" w:unhideWhenUsed="1"/>
     <w:lsdException w:name="HTML Variable" w:semiHidden="1" w:unhideWhenUsed="1"/>
+    <w:lsdException w:name="Normal Table" w:semiHidden="1" w:unhideWhenUsed="1"/>
     <w:lsdException w:name="annotation subject" w:semiHidden="1" w:unhideWhenUsed="1"/>
     <w:lsdException w:name="No List" w:semiHidden="1" w:unhideWhenUsed="1"/>
     <w:lsdException w:name="Outline List 1" w:semiHidden="1" w:unhideWhenUsed="1"/>
@@ -13990,8 +13737,10 @@
     <w:lsdException w:name="Table Elegant" w:semiHidden="1" w:unhideWhenUsed="1"/>
     <w:lsdException w:name="Table Professional" w:semiHidden="1" w:unhideWhenUsed="1"/>
     <w:lsdException w:name="Table Subtle 1" w:semiHidden="1" w:unhideWhenUsed="1"/>
+    <w:lsdException w:name="Table Subtle 2" w:semiHidden="1" w:unhideWhenUsed="1"/>
     <w:lsdException w:name="Table Web 1" w:semiHidden="1" w:unhideWhenUsed="1"/>
     <w:lsdException w:name="Table Web 2" w:semiHidden="1" w:unhideWhenUsed="1"/>
+    <w:lsdException w:name="Table Web 3" w:semiHidden="1" w:unhideWhenUsed="1"/>
     <w:lsdException w:name="Balloon Text" w:semiHidden="1" w:unhideWhenUsed="1"/>
     <w:lsdException w:name="Table Grid" w:uiPriority="39"/>
     <w:lsdException w:name="Table Theme" w:semiHidden="1" w:unhideWhenUsed="1"/>
@@ -14444,6 +14193,39 @@
       <w:shd w:val="clear" w:color="auto" w:fill="E1DFDD"/>
     </w:rPr>
   </w:style>
+  <w:style w:type="paragraph" w:styleId="Ttulo">
+    <w:name w:val="Title"/>
+    <w:basedOn w:val="Normal"/>
+    <w:next w:val="Normal"/>
+    <w:link w:val="TtuloCar"/>
+    <w:uiPriority w:val="10"/>
+    <w:qFormat/>
+    <w:rsid w:val="009D7FEA"/>
+    <w:pPr>
+      <w:contextualSpacing/>
+    </w:pPr>
+    <w:rPr>
+      <w:rFonts w:asciiTheme="majorHAnsi" w:eastAsiaTheme="majorEastAsia" w:hAnsiTheme="majorHAnsi" w:cstheme="majorBidi"/>
+      <w:spacing w:val="-10"/>
+      <w:kern w:val="28"/>
+      <w:sz w:val="56"/>
+      <w:szCs w:val="56"/>
+    </w:rPr>
+  </w:style>
+  <w:style w:type="character" w:customStyle="1" w:styleId="TtuloCar">
+    <w:name w:val="Título Car"/>
+    <w:basedOn w:val="Fuentedeprrafopredeter"/>
+    <w:link w:val="Ttulo"/>
+    <w:uiPriority w:val="10"/>
+    <w:rsid w:val="009D7FEA"/>
+    <w:rPr>
+      <w:rFonts w:asciiTheme="majorHAnsi" w:eastAsiaTheme="majorEastAsia" w:hAnsiTheme="majorHAnsi" w:cstheme="majorBidi"/>
+      <w:spacing w:val="-10"/>
+      <w:kern w:val="28"/>
+      <w:sz w:val="56"/>
+      <w:szCs w:val="56"/>
+    </w:rPr>
+  </w:style>
 </w:styles>
 </file>
 
@@ -14713,7 +14495,7 @@
 </file>
 
 <file path=customXml/itemProps1.xml><?xml version="1.0" encoding="utf-8"?>
-<ds:datastoreItem xmlns:ds="http://schemas.openxmlformats.org/officeDocument/2006/customXml" ds:itemID="{664A3840-CAC7-BA49-9E22-149D371D5FF8}">
+<ds:datastoreItem xmlns:ds="http://schemas.openxmlformats.org/officeDocument/2006/customXml" ds:itemID="{84AA4FE9-290B-4CDE-B4E9-D4AD76205829}">
   <ds:schemaRefs>
     <ds:schemaRef ds:uri="http://schemas.openxmlformats.org/officeDocument/2006/bibliography"/>
   </ds:schemaRefs>

</xml_diff>